<commit_message>
Correcion historias de usuario
</commit_message>
<xml_diff>
--- a/Historias_usuario_JAME.docx
+++ b/Historias_usuario_JAME.docx
@@ -121,7 +121,13 @@
               <w:t>registrarme</w:t>
             </w:r>
             <w:r>
-              <w:t xml:space="preserve"> al sistema. </w:t>
+              <w:t xml:space="preserve"> al sistema</w:t>
+            </w:r>
+            <w:r>
+              <w:t xml:space="preserve"> PARA PODER tener un usuario propio en el que guarde información</w:t>
+            </w:r>
+            <w:r>
+              <w:t xml:space="preserve">. </w:t>
             </w:r>
           </w:p>
         </w:tc>
@@ -131,15 +137,15 @@
           </w:tcPr>
           <w:p>
             <w:r>
-              <w:t>ESCENARIOS:</w:t>
-            </w:r>
-          </w:p>
-          <w:p>
-            <w:r>
-              <w:t>Se puede crear un usuario con contrase</w:t>
-            </w:r>
-            <w:r>
-              <w:t>ña.</w:t>
+              <w:t>ESCENARIO</w:t>
+            </w:r>
+            <w:r>
+              <w:t>1:</w:t>
+            </w:r>
+          </w:p>
+          <w:p>
+            <w:r>
+              <w:t>Se mostrará un formulario en el que se tienen que ingresar una serie de datos necesarios para crear el usuario.</w:t>
             </w:r>
           </w:p>
           <w:p>
@@ -156,13 +162,73 @@
             </w:r>
           </w:p>
           <w:p>
+            <w:r>
+              <w:t>Nombre, numero de documento, Email, contraseña, validar contraseña.</w:t>
+            </w:r>
+          </w:p>
+          <w:p>
             <w:pPr>
               <w:rPr>
                 <w:b/>
               </w:rPr>
             </w:pPr>
-            <w:r>
-              <w:t>Nombre de usuario, numero de documento, Email, contraseña, validar contraseña.</w:t>
+          </w:p>
+          <w:p>
+            <w:pPr>
+              <w:rPr>
+                <w:bCs/>
+              </w:rPr>
+            </w:pPr>
+            <w:r>
+              <w:rPr>
+                <w:bCs/>
+              </w:rPr>
+              <w:t>ESCENARIO2:</w:t>
+            </w:r>
+          </w:p>
+          <w:p>
+            <w:pPr>
+              <w:rPr>
+                <w:bCs/>
+              </w:rPr>
+            </w:pPr>
+            <w:r>
+              <w:rPr>
+                <w:bCs/>
+              </w:rPr>
+              <w:t>En caso de haber cometido un error a la hora de digitar los datos, se notificará el error y se limpiará el formulario para volver a ingresar los datos.</w:t>
+            </w:r>
+          </w:p>
+          <w:p>
+            <w:pPr>
+              <w:rPr>
+                <w:b/>
+              </w:rPr>
+            </w:pPr>
+            <w:r>
+              <w:rPr>
+                <w:b/>
+              </w:rPr>
+              <w:t>Necesitamos:</w:t>
+            </w:r>
+          </w:p>
+          <w:p>
+            <w:pPr>
+              <w:rPr>
+                <w:bCs/>
+              </w:rPr>
+            </w:pPr>
+            <w:r>
+              <w:rPr>
+                <w:bCs/>
+              </w:rPr>
+              <w:t>Campos obligatorios, requisitos mínimos de contraseña</w:t>
+            </w:r>
+            <w:r>
+              <w:rPr>
+                <w:bCs/>
+              </w:rPr>
+              <w:t xml:space="preserve"> y formatos incorrectos </w:t>
             </w:r>
           </w:p>
         </w:tc>
@@ -200,7 +266,13 @@
               <w:t xml:space="preserve">COMO usuario NECESITO </w:t>
             </w:r>
             <w:r>
-              <w:t>ingresar con contraseña al sistema.</w:t>
+              <w:t>ingresar con contraseña al sistema</w:t>
+            </w:r>
+            <w:r>
+              <w:t xml:space="preserve"> PARA PODER tener un usuario seguro y propio</w:t>
+            </w:r>
+            <w:r>
+              <w:t>.</w:t>
             </w:r>
           </w:p>
         </w:tc>
@@ -210,15 +282,18 @@
           </w:tcPr>
           <w:p>
             <w:r>
-              <w:t>ESCENARIOS:</w:t>
-            </w:r>
-          </w:p>
-          <w:p>
-            <w:r>
-              <w:t xml:space="preserve">Se </w:t>
-            </w:r>
-            <w:r>
-              <w:t>puede ingresar al sistema principal de manera segura.</w:t>
+              <w:t>ESCENARIO</w:t>
+            </w:r>
+            <w:r>
+              <w:t>1</w:t>
+            </w:r>
+            <w:r>
+              <w:t>:</w:t>
+            </w:r>
+          </w:p>
+          <w:p>
+            <w:r>
+              <w:t>Se proporcionará un formulario con unos campos para ingresar los datos solicitados y se verifica si los datos son válidos.</w:t>
             </w:r>
           </w:p>
           <w:p>
@@ -236,7 +311,29 @@
           </w:p>
           <w:p>
             <w:r>
-              <w:t>Previo registro, usuario y contraseña.</w:t>
+              <w:t>Autenticación, credenciales de cuenta</w:t>
+            </w:r>
+          </w:p>
+          <w:p/>
+          <w:p>
+            <w:r>
+              <w:t>ESCENARIO2:</w:t>
+            </w:r>
+          </w:p>
+          <w:p>
+            <w:r>
+              <w:t>En el caso en que los datos ingresados sean incorrectos, se mostrara un mensaje de error, y se debe poder volver a ingresar los datos requeridos por el formulario</w:t>
+            </w:r>
+          </w:p>
+          <w:p>
+            <w:r>
+              <w:lastRenderedPageBreak/>
+              <w:t>Necesitamos:</w:t>
+            </w:r>
+          </w:p>
+          <w:p>
+            <w:r>
+              <w:t>Autenticación, credenciales de cuenta, datos mínimos, campos obligatorios.</w:t>
             </w:r>
           </w:p>
         </w:tc>
@@ -248,6 +345,7 @@
           </w:tcPr>
           <w:p>
             <w:r>
+              <w:lastRenderedPageBreak/>
               <w:t>US003</w:t>
             </w:r>
           </w:p>
@@ -280,6 +378,12 @@
               <w:t>gestionar las ventas de los productos</w:t>
             </w:r>
             <w:r>
+              <w:t xml:space="preserve"> PARA PODER </w:t>
+            </w:r>
+            <w:r>
+              <w:t>actualizar el catálogo de las ventas</w:t>
+            </w:r>
+            <w:r>
               <w:t>.</w:t>
             </w:r>
           </w:p>
@@ -290,15 +394,18 @@
           </w:tcPr>
           <w:p>
             <w:r>
-              <w:t>ESCENARIOS:</w:t>
-            </w:r>
-          </w:p>
-          <w:p>
-            <w:r>
-              <w:t xml:space="preserve">Se puede </w:t>
-            </w:r>
-            <w:r>
-              <w:t xml:space="preserve">almacenar, eliminar, ingresar, modificar, descartar todo producto existente en la veterinaria. </w:t>
+              <w:t>ESCENARIOS</w:t>
+            </w:r>
+            <w:r>
+              <w:t>1:</w:t>
+            </w:r>
+          </w:p>
+          <w:p>
+            <w:r>
+              <w:t>Se requerirá una interfaz intu</w:t>
+            </w:r>
+            <w:r>
+              <w:t>itiva de administrador el cual permita ver un resumen de todas las ventas realizadas y sus datos de venta. Así mismo se podrán filtrar y buscar las ventas por diferentes criterios.</w:t>
             </w:r>
           </w:p>
           <w:p>
@@ -322,9 +429,78 @@
           </w:p>
           <w:p>
             <w:r>
-              <w:t>Código y categorías de los productos.</w:t>
-            </w:r>
-          </w:p>
+              <w:t>Interfaz de administrador, inventario, filtrado de ventas.</w:t>
+            </w:r>
+          </w:p>
+          <w:p/>
+          <w:p>
+            <w:r>
+              <w:t xml:space="preserve">ESCENARIO2: </w:t>
+            </w:r>
+          </w:p>
+          <w:p>
+            <w:r>
+              <w:t>El sistema verifica la disponibilidad de los productos por medio del inventario antes de realizar las ventas.</w:t>
+            </w:r>
+          </w:p>
+          <w:p>
+            <w:pPr>
+              <w:rPr>
+                <w:b/>
+                <w:bCs/>
+              </w:rPr>
+            </w:pPr>
+            <w:r>
+              <w:rPr>
+                <w:b/>
+                <w:bCs/>
+              </w:rPr>
+              <w:t>Necesitamos:</w:t>
+            </w:r>
+          </w:p>
+          <w:p>
+            <w:r>
+              <w:t xml:space="preserve">Interfaz de administrador, inventario, </w:t>
+            </w:r>
+            <w:r>
+              <w:t>seguimiento de actividades.</w:t>
+            </w:r>
+          </w:p>
+          <w:p/>
+          <w:p>
+            <w:r>
+              <w:t>ESCENARIO3:</w:t>
+            </w:r>
+          </w:p>
+          <w:p>
+            <w:r>
+              <w:t xml:space="preserve"> </w:t>
+            </w:r>
+            <w:r>
+              <w:t>El administrador tendrá la capacidad de realizar cambios manuales en las ventas para corregir errores o implementar datos que vea necesarios en las compras.</w:t>
+            </w:r>
+          </w:p>
+          <w:p>
+            <w:r>
+              <w:rPr>
+                <w:b/>
+                <w:bCs/>
+              </w:rPr>
+              <w:t>Necesitamos</w:t>
+            </w:r>
+            <w:r>
+              <w:t>:</w:t>
+            </w:r>
+          </w:p>
+          <w:p>
+            <w:r>
+              <w:t>Interfaz de administrador, inventario, filtrado de ventas</w:t>
+            </w:r>
+            <w:r>
+              <w:t>, informas detallados.</w:t>
+            </w:r>
+          </w:p>
+          <w:p/>
         </w:tc>
       </w:tr>
       <w:tr>
@@ -334,6 +510,7 @@
           </w:tcPr>
           <w:p>
             <w:r>
+              <w:lastRenderedPageBreak/>
               <w:t>US004</w:t>
             </w:r>
           </w:p>
@@ -360,10 +537,22 @@
               <w:t>usuario</w:t>
             </w:r>
             <w:r>
-              <w:t xml:space="preserve"> NECESITO </w:t>
-            </w:r>
-            <w:r>
-              <w:t>consultar el perfil de mi mascota.</w:t>
+              <w:t xml:space="preserve"> </w:t>
+            </w:r>
+            <w:r>
+              <w:t>QUIERO</w:t>
+            </w:r>
+            <w:r>
+              <w:t xml:space="preserve"> </w:t>
+            </w:r>
+            <w:r>
+              <w:t>consultar el perfil de mi mascota</w:t>
+            </w:r>
+            <w:r>
+              <w:t xml:space="preserve"> PARA PODER conocer las condiciones y datos de mí mascota</w:t>
+            </w:r>
+            <w:r>
+              <w:t>.</w:t>
             </w:r>
           </w:p>
         </w:tc>
@@ -373,15 +562,21 @@
           </w:tcPr>
           <w:p>
             <w:r>
-              <w:t>ESCENARIOS:</w:t>
-            </w:r>
-          </w:p>
-          <w:p>
-            <w:r>
-              <w:t>Se puede</w:t>
-            </w:r>
-            <w:r>
-              <w:t xml:space="preserve"> visualizar todo dato e información necesaria de la mascota.</w:t>
+              <w:t>ESCENARIO</w:t>
+            </w:r>
+            <w:r>
+              <w:t>1:</w:t>
+            </w:r>
+          </w:p>
+          <w:p>
+            <w:r>
+              <w:t xml:space="preserve">La interfaz del usuario </w:t>
+            </w:r>
+            <w:r>
+              <w:t>contará</w:t>
+            </w:r>
+            <w:r>
+              <w:t xml:space="preserve"> con una opción para consultar el perfil de la mascota y al ingresar a este se necesitará registrar un dato solicitado para poder ingresar.</w:t>
             </w:r>
           </w:p>
           <w:p>
@@ -399,10 +594,44 @@
           </w:p>
           <w:p>
             <w:r>
-              <w:t xml:space="preserve">Registro previo de mascota y usuario, cita previa de mascota </w:t>
-            </w:r>
-            <w:r>
-              <w:t>y configuración del perfil.</w:t>
+              <w:t>Interfaz de usuario, opción de perfil, confirmación de usuario.</w:t>
+            </w:r>
+          </w:p>
+          <w:p/>
+          <w:p>
+            <w:r>
+              <w:t>ESCENARIO2:</w:t>
+            </w:r>
+          </w:p>
+          <w:p>
+            <w:r>
+              <w:t xml:space="preserve">Al ingresar al perfil de la mascota, se </w:t>
+            </w:r>
+            <w:r>
+              <w:t>mostrará</w:t>
+            </w:r>
+            <w:r>
+              <w:t xml:space="preserve"> un recuadro con todos los datos propios de la mascota, los datos del dueño los datos de las ultimas revisiones médicas y las observaciones o recomendaciones de las mascotas</w:t>
+            </w:r>
+          </w:p>
+          <w:p>
+            <w:pPr>
+              <w:rPr>
+                <w:b/>
+                <w:bCs/>
+              </w:rPr>
+            </w:pPr>
+            <w:r>
+              <w:rPr>
+                <w:b/>
+                <w:bCs/>
+              </w:rPr>
+              <w:t>Necesitamos:</w:t>
+            </w:r>
+          </w:p>
+          <w:p>
+            <w:r>
+              <w:t>Interfaz de usuario, interfaz de perfil.</w:t>
             </w:r>
           </w:p>
         </w:tc>
@@ -446,7 +675,13 @@
               <w:t xml:space="preserve"> </w:t>
             </w:r>
             <w:r>
-              <w:t>configurar los perfiles de las mascotas.</w:t>
+              <w:t>configurar los perfiles de las mascotas</w:t>
+            </w:r>
+            <w:r>
+              <w:t xml:space="preserve"> PARA PODER actualizarlos tras cada revisión de la mascota</w:t>
+            </w:r>
+            <w:r>
+              <w:t>.</w:t>
             </w:r>
           </w:p>
         </w:tc>
@@ -456,15 +691,15 @@
           </w:tcPr>
           <w:p>
             <w:r>
-              <w:t>ESCENARIOS:</w:t>
-            </w:r>
-          </w:p>
-          <w:p>
-            <w:r>
-              <w:t xml:space="preserve">Se pueden crear, modificar, eliminar y visualizar los </w:t>
-            </w:r>
-            <w:r>
-              <w:t>datos de las mascotas.</w:t>
+              <w:t>ESCENARIO</w:t>
+            </w:r>
+            <w:r>
+              <w:t>1:</w:t>
+            </w:r>
+          </w:p>
+          <w:p>
+            <w:r>
+              <w:t>El administrador contara con una interfaz propia para crear los perfiles de las mascotas.</w:t>
             </w:r>
           </w:p>
           <w:p>
@@ -482,8 +717,42 @@
           </w:p>
           <w:p>
             <w:r>
+              <w:t>Interfaz de administrador, interfaz de perfil, opción para crear perfil, formulario de datos, base de datos.</w:t>
+            </w:r>
+          </w:p>
+          <w:p/>
+          <w:p>
+            <w:r>
+              <w:t>ESCENARIO2:</w:t>
+            </w:r>
+          </w:p>
+          <w:p>
+            <w:r>
+              <w:t xml:space="preserve">Dado el caso en el que el perfil ya este creado, el administrador contara con opciones para actualizar o </w:t>
+            </w:r>
+            <w:r>
               <w:lastRenderedPageBreak/>
-              <w:t>Registro previo de la mascota, datos otorgados por el dueño.</w:t>
+              <w:t>eliminar los perfiles de las mascotas de manera manual según las necesidades que se presenten.</w:t>
+            </w:r>
+          </w:p>
+          <w:p>
+            <w:pPr>
+              <w:rPr>
+                <w:b/>
+                <w:bCs/>
+              </w:rPr>
+            </w:pPr>
+            <w:r>
+              <w:rPr>
+                <w:b/>
+                <w:bCs/>
+              </w:rPr>
+              <w:t>Necesitamos:</w:t>
+            </w:r>
+          </w:p>
+          <w:p>
+            <w:r>
+              <w:t>Interfaz de administrador, interfaz de perfil, opciones de actualizar, opciones de eliminar, formulario de datos, base de datos.</w:t>
             </w:r>
           </w:p>
         </w:tc>
@@ -525,16 +794,16 @@
               <w:t xml:space="preserve"> </w:t>
             </w:r>
             <w:r>
-              <w:t>actualizar o</w:t>
-            </w:r>
-            <w:r>
-              <w:t xml:space="preserve"> eliminar </w:t>
-            </w:r>
-            <w:r>
-              <w:t>los descuentos de los</w:t>
-            </w:r>
-            <w:r>
-              <w:t xml:space="preserve"> productos.</w:t>
+              <w:t>manejar los</w:t>
+            </w:r>
+            <w:r>
+              <w:t xml:space="preserve"> descuentos de los</w:t>
+            </w:r>
+            <w:r>
+              <w:t xml:space="preserve"> productos</w:t>
+            </w:r>
+            <w:r>
+              <w:t xml:space="preserve"> PARA PODER refrescar los precios de los productos.</w:t>
             </w:r>
           </w:p>
         </w:tc>
@@ -544,15 +813,12 @@
           </w:tcPr>
           <w:p>
             <w:r>
-              <w:t>ESCENARIOS:</w:t>
-            </w:r>
-          </w:p>
-          <w:p>
-            <w:r>
-              <w:t xml:space="preserve">Se pueden </w:t>
-            </w:r>
-            <w:r>
-              <w:t>insertar, actualizar y eliminar los descuentos de los productos.</w:t>
+              <w:t xml:space="preserve">ESCENARIO 1: </w:t>
+            </w:r>
+          </w:p>
+          <w:p>
+            <w:r>
+              <w:t>En la interfaz de los productos, se podrá visualizar la cantidad en porcentaje del descuento, y junto al precio original, se mostrará el precio del producto con el descuento ya aplicado.</w:t>
             </w:r>
           </w:p>
           <w:p>
@@ -570,7 +836,10 @@
           </w:p>
           <w:p>
             <w:r>
-              <w:t>Productos existentes, fechas de ingreso, valor del producto.</w:t>
+              <w:t>Interfaz de administrador, interfaz de productos, opción para aplicar el descuento.</w:t>
+            </w:r>
+            <w:r>
+              <w:t xml:space="preserve"> </w:t>
             </w:r>
           </w:p>
         </w:tc>
@@ -620,7 +889,13 @@
               <w:t xml:space="preserve"> </w:t>
             </w:r>
             <w:r>
-              <w:t xml:space="preserve">gestionar el apartado de agendas PARA programar fechas adecuadas a las citas previamente solicitadas. </w:t>
+              <w:t xml:space="preserve">gestionar el apartado de agendas PARA </w:t>
+            </w:r>
+            <w:r>
+              <w:t xml:space="preserve">PODER </w:t>
+            </w:r>
+            <w:r>
+              <w:t xml:space="preserve">programar fechas adecuadas a las citas previamente solicitadas. </w:t>
             </w:r>
           </w:p>
         </w:tc>
@@ -630,30 +905,10 @@
           </w:tcPr>
           <w:p>
             <w:r>
-              <w:t>ESCENARIOS:</w:t>
-            </w:r>
-          </w:p>
-          <w:p>
-            <w:r>
-              <w:t>Se pueden crear, modificar, eliminar</w:t>
-            </w:r>
-            <w:r>
-              <w:t>,</w:t>
-            </w:r>
-            <w:r>
-              <w:t xml:space="preserve"> </w:t>
-            </w:r>
-            <w:r>
-              <w:t>establecer</w:t>
-            </w:r>
-            <w:r>
-              <w:t xml:space="preserve"> </w:t>
-            </w:r>
-            <w:r>
-              <w:t>y programar las citas solicitadas por los clientes</w:t>
-            </w:r>
-            <w:r>
-              <w:t>.</w:t>
+              <w:t xml:space="preserve">ESCENARIO 1: Muestra un formulario en el que se visualiza </w:t>
+            </w:r>
+            <w:r>
+              <w:t>el tipo de agendamiento que hizo el usuario</w:t>
             </w:r>
           </w:p>
           <w:p>
@@ -671,18 +926,34 @@
           </w:p>
           <w:p>
             <w:r>
-              <w:t>Calendarios, tiempos de disponibilidad (doctores y pacientes), administrador que agende y registros previos</w:t>
-            </w:r>
-            <w:r>
-              <w:t xml:space="preserve">, </w:t>
-            </w:r>
-            <w:r>
-              <w:t>, fecha de inicio y final</w:t>
-            </w:r>
-            <w:r>
-              <w:t>.</w:t>
-            </w:r>
-          </w:p>
+              <w:t>Formulario con los datos que escogió el usuario</w:t>
+            </w:r>
+          </w:p>
+          <w:p/>
+          <w:p>
+            <w:r>
+              <w:t>ESCENARIO 2: Se muestra un calendario en el cual queda registrado la fecha, la hora, los datos tanto de mascota como dueño y el doctor que atiende.</w:t>
+            </w:r>
+          </w:p>
+          <w:p>
+            <w:pPr>
+              <w:rPr>
+                <w:b/>
+              </w:rPr>
+            </w:pPr>
+            <w:r>
+              <w:rPr>
+                <w:b/>
+              </w:rPr>
+              <w:t>Necesitamos:</w:t>
+            </w:r>
+          </w:p>
+          <w:p>
+            <w:r>
+              <w:t>Calendario, datos del usuario y mascota y datos del doctor</w:t>
+            </w:r>
+          </w:p>
+          <w:p/>
         </w:tc>
       </w:tr>
       <w:tr>
@@ -692,6 +963,7 @@
           </w:tcPr>
           <w:p>
             <w:r>
+              <w:lastRenderedPageBreak/>
               <w:t>US00</w:t>
             </w:r>
             <w:r>
@@ -730,7 +1002,13 @@
               <w:t xml:space="preserve"> </w:t>
             </w:r>
             <w:r>
-              <w:t>gestionar el ingreso y salida de los productos.</w:t>
+              <w:t>gestionar el ingreso y salida de los productos</w:t>
+            </w:r>
+            <w:r>
+              <w:t xml:space="preserve"> PARA PODER tener un orden en los inventarios</w:t>
+            </w:r>
+            <w:r>
+              <w:t>.</w:t>
             </w:r>
           </w:p>
         </w:tc>
@@ -745,16 +1023,13 @@
           </w:p>
           <w:p>
             <w:r>
-              <w:t xml:space="preserve">Se pueden </w:t>
-            </w:r>
-            <w:r>
-              <w:t>insertar</w:t>
-            </w:r>
-            <w:r>
-              <w:t xml:space="preserve">, eliminar y visualizar los </w:t>
-            </w:r>
-            <w:r>
-              <w:t>productos.</w:t>
+              <w:t xml:space="preserve">El administrador podrá registrar nuevos productos por medio del inventario incluyendo la información y </w:t>
+            </w:r>
+            <w:r>
+              <w:t>detalles</w:t>
+            </w:r>
+            <w:r>
+              <w:t xml:space="preserve"> necesarios de cada producto, además que el sistema debe registrar automáticamente el ingreso de un producto </w:t>
             </w:r>
           </w:p>
           <w:p>
@@ -772,12 +1047,31 @@
           </w:p>
           <w:p>
             <w:r>
-              <w:t>Administrador de gestión en productos, método de entrada y salida</w:t>
-            </w:r>
-            <w:r>
-              <w:t>.</w:t>
-            </w:r>
-          </w:p>
+              <w:t>Interfaz inventario, administrador inventario, nivel mínimo de stock, historial de movimientos.</w:t>
+            </w:r>
+          </w:p>
+          <w:p/>
+          <w:p>
+            <w:r>
+              <w:t>ESCENARIO2:</w:t>
+            </w:r>
+          </w:p>
+          <w:p>
+            <w:r>
+              <w:t>Se deben recrear funciones similares para retirar productos del inventario, también así registrando automáticamente el retiro de los productos del inventario.</w:t>
+            </w:r>
+          </w:p>
+          <w:p>
+            <w:r>
+              <w:t>Necesitamos:</w:t>
+            </w:r>
+          </w:p>
+          <w:p>
+            <w:r>
+              <w:t>Interfaz inventario, administrador inventario, nivel mínimo de stock, historial de movimientos.</w:t>
+            </w:r>
+          </w:p>
+          <w:p/>
         </w:tc>
       </w:tr>
       <w:tr>
@@ -831,7 +1125,13 @@
               <w:t>médico</w:t>
             </w:r>
             <w:r>
-              <w:t xml:space="preserve"> para la mascota.</w:t>
+              <w:t xml:space="preserve"> para la mascota</w:t>
+            </w:r>
+            <w:r>
+              <w:t xml:space="preserve"> PARA PODER escoger el tratamiento que se lleve a cabo</w:t>
+            </w:r>
+            <w:r>
+              <w:t>.</w:t>
             </w:r>
           </w:p>
         </w:tc>
@@ -841,15 +1141,21 @@
           </w:tcPr>
           <w:p>
             <w:r>
-              <w:t>ESCENARIOS:</w:t>
-            </w:r>
-          </w:p>
-          <w:p>
-            <w:r>
-              <w:t xml:space="preserve">Se pueden </w:t>
-            </w:r>
-            <w:r>
-              <w:t>escoger entre los diferentes tipos de servicios médicos.</w:t>
+              <w:t>ESCENARIOS</w:t>
+            </w:r>
+            <w:r>
+              <w:t>1</w:t>
+            </w:r>
+            <w:r>
+              <w:t>:</w:t>
+            </w:r>
+          </w:p>
+          <w:p>
+            <w:r>
+              <w:t>El usuario contara con un apartado que permita escoger entre los diferentes tipos de citas que requiera el usuario, todo esto en el interfaz de citas</w:t>
+            </w:r>
+            <w:r>
+              <w:t>.</w:t>
             </w:r>
           </w:p>
           <w:p>
@@ -867,7 +1173,44 @@
           </w:p>
           <w:p>
             <w:r>
-              <w:t>Nombre de la fase, estado de la fase, código del proyecto.</w:t>
+              <w:t>Interfaz de citas, tipo de cita</w:t>
+            </w:r>
+            <w:r>
+              <w:t>.</w:t>
+            </w:r>
+          </w:p>
+          <w:p/>
+          <w:p/>
+          <w:p/>
+          <w:p>
+            <w:r>
+              <w:lastRenderedPageBreak/>
+              <w:t>ESCENARIO2:</w:t>
+            </w:r>
+          </w:p>
+          <w:p>
+            <w:r>
+              <w:t>El usuario escoge una opción de cita y posteriormente será llevado a un formulario en donde podrá ver la disponibilidad de las citas y escoger una fecha que se acople tanto al usuario como a los doctores.</w:t>
+            </w:r>
+          </w:p>
+          <w:p>
+            <w:pPr>
+              <w:rPr>
+                <w:b/>
+                <w:bCs/>
+              </w:rPr>
+            </w:pPr>
+            <w:r>
+              <w:rPr>
+                <w:b/>
+                <w:bCs/>
+              </w:rPr>
+              <w:t xml:space="preserve">Necesitamos: </w:t>
+            </w:r>
+          </w:p>
+          <w:p>
+            <w:r>
+              <w:t>Calendario, interfaz citas, horas y fechas disponibles.</w:t>
             </w:r>
           </w:p>
         </w:tc>
@@ -879,6 +1222,7 @@
           </w:tcPr>
           <w:p>
             <w:r>
+              <w:lastRenderedPageBreak/>
               <w:t>US</w:t>
             </w:r>
             <w:r>
@@ -923,7 +1267,13 @@
               <w:t xml:space="preserve"> </w:t>
             </w:r>
             <w:r>
-              <w:t>modificar las categorías de los productos.</w:t>
+              <w:t>modificar las categorías de los productos</w:t>
+            </w:r>
+            <w:r>
+              <w:t xml:space="preserve"> PARA PODER </w:t>
+            </w:r>
+            <w:r>
+              <w:t>organizar y clasificar los productos de manera más eficiente y sencilla.</w:t>
             </w:r>
           </w:p>
         </w:tc>
@@ -938,11 +1288,10 @@
           </w:p>
           <w:p>
             <w:r>
-              <w:lastRenderedPageBreak/>
-              <w:t xml:space="preserve">Se pueden </w:t>
-            </w:r>
-            <w:r>
-              <w:t>modificar los productos según su clasificación.</w:t>
+              <w:t>El administrador podrá seleccionar las categorías que quiera modificar o detallar, contará con opciones para editar las categorías, así mismo se podrá agregar o eliminar clases o subclases</w:t>
+            </w:r>
+            <w:r>
+              <w:t>.</w:t>
             </w:r>
           </w:p>
           <w:p>
@@ -960,7 +1309,13 @@
           </w:p>
           <w:p>
             <w:r>
-              <w:t>ID actividades, descripción de la actividad, nombre de la fase, código del proyecto, programa, versión del programa, competencia, resultado del aprendizaje.</w:t>
+              <w:t>Interfaz de administrador, listado de productos existentes</w:t>
+            </w:r>
+            <w:r>
+              <w:t>, subcategorías</w:t>
+            </w:r>
+            <w:r>
+              <w:t>.</w:t>
             </w:r>
           </w:p>
         </w:tc>
@@ -972,6 +1327,496 @@
           </w:tcPr>
           <w:p>
             <w:r>
+              <w:t>US0</w:t>
+            </w:r>
+            <w:r>
+              <w:t>1</w:t>
+            </w:r>
+            <w:r>
+              <w:t>1</w:t>
+            </w:r>
+          </w:p>
+        </w:tc>
+        <w:tc>
+          <w:tcPr>
+            <w:tcW w:w="2126" w:type="dxa"/>
+          </w:tcPr>
+          <w:p>
+            <w:r>
+              <w:t>CU</w:t>
+            </w:r>
+            <w:r>
+              <w:t>0</w:t>
+            </w:r>
+            <w:r>
+              <w:t>11</w:t>
+            </w:r>
+          </w:p>
+        </w:tc>
+        <w:tc>
+          <w:tcPr>
+            <w:tcW w:w="4678" w:type="dxa"/>
+          </w:tcPr>
+          <w:p>
+            <w:r>
+              <w:t xml:space="preserve">COMO </w:t>
+            </w:r>
+            <w:r>
+              <w:t>usuario</w:t>
+            </w:r>
+            <w:r>
+              <w:t xml:space="preserve"> NECESITO</w:t>
+            </w:r>
+            <w:r>
+              <w:t xml:space="preserve"> </w:t>
+            </w:r>
+            <w:r>
+              <w:t>comprar los productos PARA PODER suplir con una necesidad</w:t>
+            </w:r>
+            <w:r>
+              <w:t>.</w:t>
+            </w:r>
+          </w:p>
+        </w:tc>
+        <w:tc>
+          <w:tcPr>
+            <w:tcW w:w="5210" w:type="dxa"/>
+          </w:tcPr>
+          <w:p>
+            <w:r>
+              <w:t>ESCENARIO</w:t>
+            </w:r>
+            <w:r>
+              <w:t>1</w:t>
+            </w:r>
+            <w:r>
+              <w:t>:</w:t>
+            </w:r>
+          </w:p>
+          <w:p>
+            <w:r>
+              <w:t>Una interfaz intuitiva en la que se muestre los productos con imágenes, precios y respectivos detalles que se deseen mostrar</w:t>
+            </w:r>
+            <w:r>
+              <w:t>.</w:t>
+            </w:r>
+          </w:p>
+          <w:p>
+            <w:pPr>
+              <w:rPr>
+                <w:b/>
+              </w:rPr>
+            </w:pPr>
+            <w:r>
+              <w:rPr>
+                <w:b/>
+              </w:rPr>
+              <w:t>Necesitamos:</w:t>
+            </w:r>
+          </w:p>
+          <w:p>
+            <w:r>
+              <w:t>Interfaz de productos, inventarios, Carrito de compras</w:t>
+            </w:r>
+            <w:r>
+              <w:t>.</w:t>
+            </w:r>
+          </w:p>
+          <w:p/>
+          <w:p>
+            <w:r>
+              <w:t>ESCENARIO2:</w:t>
+            </w:r>
+          </w:p>
+          <w:p>
+            <w:r>
+              <w:t>El usuario podrá añadir los productos al carrito, así mismo modificar sus compras agregar o eliminar, y posteriormente confirmar sus compras.</w:t>
+            </w:r>
+          </w:p>
+          <w:p>
+            <w:r>
+              <w:t>Necesitamos:</w:t>
+            </w:r>
+          </w:p>
+          <w:p>
+            <w:r>
+              <w:lastRenderedPageBreak/>
+              <w:t>Interfaz de productos, inventarios, Carrito de compras, recibo de compras, confirmación.</w:t>
+            </w:r>
+          </w:p>
+          <w:p/>
+        </w:tc>
+      </w:tr>
+      <w:tr>
+        <w:tc>
+          <w:tcPr>
+            <w:tcW w:w="1980" w:type="dxa"/>
+          </w:tcPr>
+          <w:p>
+            <w:r>
+              <w:lastRenderedPageBreak/>
+              <w:t>US</w:t>
+            </w:r>
+            <w:r>
+              <w:t>01</w:t>
+            </w:r>
+            <w:r>
+              <w:t>2</w:t>
+            </w:r>
+          </w:p>
+        </w:tc>
+        <w:tc>
+          <w:tcPr>
+            <w:tcW w:w="2126" w:type="dxa"/>
+          </w:tcPr>
+          <w:p>
+            <w:r>
+              <w:t>CU</w:t>
+            </w:r>
+            <w:r>
+              <w:t>01</w:t>
+            </w:r>
+            <w:r>
+              <w:t>2</w:t>
+            </w:r>
+          </w:p>
+        </w:tc>
+        <w:tc>
+          <w:tcPr>
+            <w:tcW w:w="4678" w:type="dxa"/>
+          </w:tcPr>
+          <w:p>
+            <w:r>
+              <w:t xml:space="preserve">COMO </w:t>
+            </w:r>
+            <w:r>
+              <w:t xml:space="preserve">usuario </w:t>
+            </w:r>
+            <w:r>
+              <w:t>NECESITO</w:t>
+            </w:r>
+            <w:r>
+              <w:t xml:space="preserve"> </w:t>
+            </w:r>
+            <w:r>
+              <w:t xml:space="preserve">un mensaje de recordatorio PARA </w:t>
+            </w:r>
+            <w:r>
+              <w:t>PODER recordar la fecha de una cita agendada</w:t>
+            </w:r>
+            <w:r>
+              <w:t>.</w:t>
+            </w:r>
+          </w:p>
+        </w:tc>
+        <w:tc>
+          <w:tcPr>
+            <w:tcW w:w="5210" w:type="dxa"/>
+          </w:tcPr>
+          <w:p>
+            <w:r>
+              <w:t>ESCENAR</w:t>
+            </w:r>
+            <w:r>
+              <w:t>IO1:</w:t>
+            </w:r>
+          </w:p>
+          <w:p>
+            <w:r>
+              <w:t xml:space="preserve">El sistema enviara un mensaje automático al usuario días previos a las citas, para recordar que hay una cita pendiente a la que tiene que asistir, y será enviado por el medio de contacto que prefiera </w:t>
+            </w:r>
+            <w:r>
+              <w:t>el usuario.</w:t>
+            </w:r>
+          </w:p>
+          <w:p>
+            <w:pPr>
+              <w:rPr>
+                <w:b/>
+              </w:rPr>
+            </w:pPr>
+            <w:r>
+              <w:rPr>
+                <w:b/>
+              </w:rPr>
+              <w:t>Necesitamos:</w:t>
+            </w:r>
+          </w:p>
+          <w:p>
+            <w:r>
+              <w:t>Mensaje de recordatorio, medio de contacto, confirmación de cita.</w:t>
+            </w:r>
+          </w:p>
+        </w:tc>
+      </w:tr>
+      <w:tr>
+        <w:tc>
+          <w:tcPr>
+            <w:tcW w:w="1980" w:type="dxa"/>
+          </w:tcPr>
+          <w:p>
+            <w:r>
+              <w:t>US0</w:t>
+            </w:r>
+            <w:r>
+              <w:t>1</w:t>
+            </w:r>
+            <w:r>
+              <w:t>3</w:t>
+            </w:r>
+          </w:p>
+        </w:tc>
+        <w:tc>
+          <w:tcPr>
+            <w:tcW w:w="2126" w:type="dxa"/>
+          </w:tcPr>
+          <w:p>
+            <w:r>
+              <w:t>CU</w:t>
+            </w:r>
+            <w:r>
+              <w:t>01</w:t>
+            </w:r>
+            <w:r>
+              <w:t>3</w:t>
+            </w:r>
+          </w:p>
+        </w:tc>
+        <w:tc>
+          <w:tcPr>
+            <w:tcW w:w="4678" w:type="dxa"/>
+          </w:tcPr>
+          <w:p>
+            <w:r>
+              <w:t xml:space="preserve">COMO </w:t>
+            </w:r>
+            <w:r>
+              <w:t>usuario</w:t>
+            </w:r>
+            <w:r>
+              <w:t xml:space="preserve"> </w:t>
+            </w:r>
+            <w:r>
+              <w:t>NECESITO</w:t>
+            </w:r>
+            <w:r>
+              <w:t xml:space="preserve"> </w:t>
+            </w:r>
+            <w:r>
+              <w:t xml:space="preserve">un </w:t>
+            </w:r>
+            <w:r>
+              <w:t>mensaje de lo comprado</w:t>
+            </w:r>
+            <w:r>
+              <w:t xml:space="preserve"> PARA </w:t>
+            </w:r>
+            <w:r>
+              <w:t xml:space="preserve">PODER </w:t>
+            </w:r>
+            <w:r>
+              <w:t xml:space="preserve">revisar la compra </w:t>
+            </w:r>
+            <w:r>
+              <w:t>ya hecha</w:t>
+            </w:r>
+            <w:r>
+              <w:t>.</w:t>
+            </w:r>
+          </w:p>
+        </w:tc>
+        <w:tc>
+          <w:tcPr>
+            <w:tcW w:w="5210" w:type="dxa"/>
+          </w:tcPr>
+          <w:p>
+            <w:r>
+              <w:t>ESCENARIO</w:t>
+            </w:r>
+            <w:r>
+              <w:t>1</w:t>
+            </w:r>
+            <w:r>
+              <w:t>:</w:t>
+            </w:r>
+          </w:p>
+          <w:p>
+            <w:r>
+              <w:t>El sistema enviará un mensaje automático al usuario tras haber confirmado su compra, en donde se mostrará los productos comprados, credenciales de la compra y detalles necesarios</w:t>
+            </w:r>
+          </w:p>
+          <w:p>
+            <w:pPr>
+              <w:rPr>
+                <w:b/>
+              </w:rPr>
+            </w:pPr>
+            <w:r>
+              <w:rPr>
+                <w:b/>
+              </w:rPr>
+              <w:t>Necesitamos:</w:t>
+            </w:r>
+          </w:p>
+          <w:p>
+            <w:r>
+              <w:t>Mensaje de compra, numero pedido, servicio al cliente, medio de comunicación</w:t>
+            </w:r>
+            <w:r>
+              <w:t>.</w:t>
+            </w:r>
+          </w:p>
+        </w:tc>
+      </w:tr>
+      <w:tr>
+        <w:tc>
+          <w:tcPr>
+            <w:tcW w:w="1980" w:type="dxa"/>
+          </w:tcPr>
+          <w:p>
+            <w:r>
+              <w:t>US</w:t>
+            </w:r>
+            <w:r>
+              <w:t>01</w:t>
+            </w:r>
+            <w:r>
+              <w:t>4</w:t>
+            </w:r>
+          </w:p>
+        </w:tc>
+        <w:tc>
+          <w:tcPr>
+            <w:tcW w:w="2126" w:type="dxa"/>
+          </w:tcPr>
+          <w:p>
+            <w:r>
+              <w:t>CU</w:t>
+            </w:r>
+            <w:r>
+              <w:t>01</w:t>
+            </w:r>
+            <w:r>
+              <w:t>4</w:t>
+            </w:r>
+          </w:p>
+        </w:tc>
+        <w:tc>
+          <w:tcPr>
+            <w:tcW w:w="4678" w:type="dxa"/>
+          </w:tcPr>
+          <w:p>
+            <w:r>
+              <w:t xml:space="preserve">COMO </w:t>
+            </w:r>
+            <w:r>
+              <w:t>usuario</w:t>
+            </w:r>
+            <w:r>
+              <w:t xml:space="preserve"> NECESITO</w:t>
+            </w:r>
+            <w:r>
+              <w:t xml:space="preserve"> </w:t>
+            </w:r>
+            <w:r>
+              <w:t>recuperar la contraseña</w:t>
+            </w:r>
+            <w:r>
+              <w:t xml:space="preserve"> PARA PODER re acceder a mi usuario</w:t>
+            </w:r>
+            <w:r>
+              <w:t>.</w:t>
+            </w:r>
+          </w:p>
+        </w:tc>
+        <w:tc>
+          <w:tcPr>
+            <w:tcW w:w="5210" w:type="dxa"/>
+          </w:tcPr>
+          <w:p>
+            <w:r>
+              <w:t>ESCENARIO</w:t>
+            </w:r>
+            <w:r>
+              <w:t>1</w:t>
+            </w:r>
+            <w:r>
+              <w:t>:</w:t>
+            </w:r>
+          </w:p>
+          <w:p>
+            <w:r>
+              <w:t>En la interfaz de inicio de sesión, habrá una opción que permitirá recuperar la contraseña “¿Olvido su contraseña?”</w:t>
+            </w:r>
+            <w:r>
+              <w:t>.</w:t>
+            </w:r>
+          </w:p>
+          <w:p>
+            <w:pPr>
+              <w:rPr>
+                <w:b/>
+              </w:rPr>
+            </w:pPr>
+            <w:r>
+              <w:rPr>
+                <w:b/>
+              </w:rPr>
+              <w:t>Necesitamos:</w:t>
+            </w:r>
+          </w:p>
+          <w:p>
+            <w:r>
+              <w:t>Restablecimiento contraseña, enlace de restablecer contraseña</w:t>
+            </w:r>
+            <w:r>
+              <w:t>.</w:t>
+            </w:r>
+          </w:p>
+          <w:p/>
+          <w:p>
+            <w:r>
+              <w:t>ESCENARIO2:</w:t>
+            </w:r>
+          </w:p>
+          <w:p>
+            <w:r>
+              <w:lastRenderedPageBreak/>
+              <w:t>Al darle clic a la opción, nos llevara a un formulario en donde pedirá datos necesarios y que son propios de un solo usuario, para que seguidamente el usuario digite un código de confirmación</w:t>
+            </w:r>
+            <w:r>
+              <w:t xml:space="preserve"> y digite una contraseña nueva y pueda volver a ingresar.</w:t>
+            </w:r>
+          </w:p>
+          <w:p>
+            <w:pPr>
+              <w:rPr>
+                <w:b/>
+                <w:bCs/>
+              </w:rPr>
+            </w:pPr>
+            <w:r>
+              <w:rPr>
+                <w:b/>
+                <w:bCs/>
+              </w:rPr>
+              <w:t>Necesitamos:</w:t>
+            </w:r>
+          </w:p>
+          <w:p>
+            <w:r>
+              <w:t>Medio de comunicación, requisitos de seguridad de contraseña.</w:t>
+            </w:r>
+          </w:p>
+        </w:tc>
+      </w:tr>
+      <w:tr>
+        <w:tc>
+          <w:tcPr>
+            <w:tcW w:w="1980" w:type="dxa"/>
+          </w:tcPr>
+          <w:p>
+            <w:r>
               <w:lastRenderedPageBreak/>
               <w:t>US0</w:t>
             </w:r>
@@ -979,7 +1824,7 @@
               <w:t>1</w:t>
             </w:r>
             <w:r>
-              <w:t>1</w:t>
+              <w:t>5</w:t>
             </w:r>
           </w:p>
         </w:tc>
@@ -992,10 +1837,10 @@
               <w:t>CU</w:t>
             </w:r>
             <w:r>
-              <w:t>0</w:t>
-            </w:r>
-            <w:r>
-              <w:t>11</w:t>
+              <w:t>01</w:t>
+            </w:r>
+            <w:r>
+              <w:t>5</w:t>
             </w:r>
           </w:p>
         </w:tc>
@@ -1011,13 +1856,22 @@
               <w:t>usuario</w:t>
             </w:r>
             <w:r>
-              <w:t xml:space="preserve"> NECESITO</w:t>
-            </w:r>
-            <w:r>
               <w:t xml:space="preserve"> </w:t>
             </w:r>
             <w:r>
-              <w:t>realizar la compra de los productos.</w:t>
+              <w:t>NECESITO</w:t>
+            </w:r>
+            <w:r>
+              <w:t xml:space="preserve"> </w:t>
+            </w:r>
+            <w:r>
+              <w:t>cancelar citas o compras</w:t>
+            </w:r>
+            <w:r>
+              <w:t xml:space="preserve"> PARA PODER reagendar una cita en el caso de no poder asistir</w:t>
+            </w:r>
+            <w:r>
+              <w:t>.</w:t>
             </w:r>
           </w:p>
         </w:tc>
@@ -1032,13 +1886,7 @@
           </w:p>
           <w:p>
             <w:r>
-              <w:t xml:space="preserve">Se pueden </w:t>
-            </w:r>
-            <w:r>
-              <w:t>realizar la compra de los productos dentro de la veterinaria</w:t>
-            </w:r>
-            <w:r>
-              <w:t>.</w:t>
+              <w:t>El sistema contará con una interfaz para cancelar una cita o compra, seguidamente el usuario será llevado a un formulario en donde confirma su cancelación, para por último enviarle un mensaje de confirmación.</w:t>
             </w:r>
           </w:p>
           <w:p>
@@ -1056,7 +1904,7 @@
           </w:p>
           <w:p>
             <w:r>
-              <w:t>Usuario, productos disponibles, carrito, administrador ventas.</w:t>
+              <w:t>Opción de cancelar, medio de confirmación, mensaje de porque cancela.</w:t>
             </w:r>
           </w:p>
         </w:tc>
@@ -1074,7 +1922,7 @@
               <w:t>01</w:t>
             </w:r>
             <w:r>
-              <w:t>2</w:t>
+              <w:t>6</w:t>
             </w:r>
           </w:p>
         </w:tc>
@@ -1084,13 +1932,13 @@
           </w:tcPr>
           <w:p>
             <w:r>
-              <w:t>CU</w:t>
-            </w:r>
-            <w:r>
-              <w:t>01</w:t>
-            </w:r>
-            <w:r>
-              <w:t>2</w:t>
+              <w:t>C</w:t>
+            </w:r>
+            <w:r>
+              <w:t>U01</w:t>
+            </w:r>
+            <w:r>
+              <w:t>6</w:t>
             </w:r>
           </w:p>
         </w:tc>
@@ -1103,398 +1951,22 @@
               <w:t xml:space="preserve">COMO </w:t>
             </w:r>
             <w:r>
-              <w:t xml:space="preserve">usuario </w:t>
-            </w:r>
-            <w:r>
-              <w:t>NECESITO</w:t>
+              <w:t>usuario</w:t>
+            </w:r>
+            <w:r>
+              <w:t xml:space="preserve"> NECESITO</w:t>
             </w:r>
             <w:r>
               <w:t xml:space="preserve"> </w:t>
             </w:r>
             <w:r>
-              <w:t>un mensaje de recordatorio PARA las citas programadas.</w:t>
-            </w:r>
-          </w:p>
-        </w:tc>
-        <w:tc>
-          <w:tcPr>
-            <w:tcW w:w="5210" w:type="dxa"/>
-          </w:tcPr>
-          <w:p>
-            <w:r>
-              <w:t>ESCENARIOS:</w:t>
-            </w:r>
-          </w:p>
-          <w:p>
-            <w:r>
-              <w:t xml:space="preserve">Se pueden </w:t>
-            </w:r>
-            <w:r>
-              <w:t>establecer recordatorios de las citas.</w:t>
-            </w:r>
-          </w:p>
-          <w:p>
-            <w:pPr>
-              <w:rPr>
-                <w:b/>
-              </w:rPr>
-            </w:pPr>
-            <w:r>
-              <w:rPr>
-                <w:b/>
-              </w:rPr>
-              <w:t>Necesitamos:</w:t>
-            </w:r>
-          </w:p>
-          <w:p>
-            <w:r>
-              <w:t>Cita previa, entrada de mensajes.</w:t>
-            </w:r>
-          </w:p>
-        </w:tc>
-      </w:tr>
-      <w:tr>
-        <w:tc>
-          <w:tcPr>
-            <w:tcW w:w="1980" w:type="dxa"/>
-          </w:tcPr>
-          <w:p>
-            <w:r>
-              <w:t>US0</w:t>
-            </w:r>
-            <w:r>
-              <w:t>1</w:t>
-            </w:r>
-            <w:r>
-              <w:t>3</w:t>
-            </w:r>
-          </w:p>
-        </w:tc>
-        <w:tc>
-          <w:tcPr>
-            <w:tcW w:w="2126" w:type="dxa"/>
-          </w:tcPr>
-          <w:p>
-            <w:r>
-              <w:t>CU</w:t>
-            </w:r>
-            <w:r>
-              <w:t>01</w:t>
-            </w:r>
-            <w:r>
-              <w:t>3</w:t>
-            </w:r>
-          </w:p>
-        </w:tc>
-        <w:tc>
-          <w:tcPr>
-            <w:tcW w:w="4678" w:type="dxa"/>
-          </w:tcPr>
-          <w:p>
-            <w:r>
-              <w:t xml:space="preserve">COMO </w:t>
-            </w:r>
-            <w:r>
-              <w:t>usuario</w:t>
-            </w:r>
-            <w:r>
-              <w:t xml:space="preserve"> </w:t>
-            </w:r>
-            <w:r>
-              <w:t>NECESITO</w:t>
-            </w:r>
-            <w:r>
-              <w:t xml:space="preserve"> </w:t>
-            </w:r>
-            <w:r>
-              <w:t>un mensaje demostrativo PARA revisar la compra realizada.</w:t>
-            </w:r>
-          </w:p>
-        </w:tc>
-        <w:tc>
-          <w:tcPr>
-            <w:tcW w:w="5210" w:type="dxa"/>
-          </w:tcPr>
-          <w:p>
-            <w:r>
-              <w:t>ESCENARIOS:</w:t>
-            </w:r>
-          </w:p>
-          <w:p>
-            <w:r>
-              <w:t xml:space="preserve">Se pueden </w:t>
-            </w:r>
-            <w:r>
-              <w:t xml:space="preserve">visualizar las compras realizadas. </w:t>
-            </w:r>
-          </w:p>
-          <w:p>
-            <w:pPr>
-              <w:rPr>
-                <w:b/>
-              </w:rPr>
-            </w:pPr>
-            <w:r>
-              <w:rPr>
-                <w:b/>
-              </w:rPr>
-              <w:t>Necesitamos:</w:t>
-            </w:r>
-          </w:p>
-          <w:p>
-            <w:r>
-              <w:t>Compra</w:t>
-            </w:r>
-            <w:r>
-              <w:t xml:space="preserve"> previa, entrada de mensajes.</w:t>
-            </w:r>
-          </w:p>
-        </w:tc>
-      </w:tr>
-      <w:tr>
-        <w:tc>
-          <w:tcPr>
-            <w:tcW w:w="1980" w:type="dxa"/>
-          </w:tcPr>
-          <w:p>
-            <w:r>
-              <w:t>US</w:t>
-            </w:r>
-            <w:r>
-              <w:t>01</w:t>
-            </w:r>
-            <w:r>
-              <w:t>4</w:t>
-            </w:r>
-          </w:p>
-        </w:tc>
-        <w:tc>
-          <w:tcPr>
-            <w:tcW w:w="2126" w:type="dxa"/>
-          </w:tcPr>
-          <w:p>
-            <w:r>
-              <w:t>CU</w:t>
-            </w:r>
-            <w:r>
-              <w:t>01</w:t>
-            </w:r>
-            <w:r>
-              <w:t>4</w:t>
-            </w:r>
-          </w:p>
-        </w:tc>
-        <w:tc>
-          <w:tcPr>
-            <w:tcW w:w="4678" w:type="dxa"/>
-          </w:tcPr>
-          <w:p>
-            <w:r>
-              <w:t xml:space="preserve">COMO </w:t>
-            </w:r>
-            <w:r>
-              <w:t>usuario</w:t>
-            </w:r>
-            <w:r>
-              <w:t xml:space="preserve"> NECESITO</w:t>
-            </w:r>
-            <w:r>
-              <w:t xml:space="preserve"> </w:t>
-            </w:r>
-            <w:r>
-              <w:t>recuperar la contraseña</w:t>
+              <w:t xml:space="preserve">un carrito de compras PARA agregar </w:t>
+            </w:r>
+            <w:r>
+              <w:t>varios productos en una sola compra</w:t>
             </w:r>
             <w:r>
               <w:t>.</w:t>
-            </w:r>
-          </w:p>
-        </w:tc>
-        <w:tc>
-          <w:tcPr>
-            <w:tcW w:w="5210" w:type="dxa"/>
-          </w:tcPr>
-          <w:p>
-            <w:r>
-              <w:t>ESCENARIOS:</w:t>
-            </w:r>
-          </w:p>
-          <w:p>
-            <w:r>
-              <w:t>Se puede recuperar la contraseña olvidada.</w:t>
-            </w:r>
-          </w:p>
-          <w:p>
-            <w:pPr>
-              <w:rPr>
-                <w:b/>
-              </w:rPr>
-            </w:pPr>
-            <w:r>
-              <w:rPr>
-                <w:b/>
-              </w:rPr>
-              <w:t>Necesitamos:</w:t>
-            </w:r>
-          </w:p>
-          <w:p>
-            <w:r>
-              <w:t>Contraseña previa, apartado de recuperación, usuario creado, correo y confirmación</w:t>
-            </w:r>
-            <w:r>
-              <w:t>.</w:t>
-            </w:r>
-          </w:p>
-        </w:tc>
-      </w:tr>
-      <w:tr>
-        <w:tc>
-          <w:tcPr>
-            <w:tcW w:w="1980" w:type="dxa"/>
-          </w:tcPr>
-          <w:p>
-            <w:r>
-              <w:t>US0</w:t>
-            </w:r>
-            <w:r>
-              <w:t>1</w:t>
-            </w:r>
-            <w:r>
-              <w:t>5</w:t>
-            </w:r>
-          </w:p>
-        </w:tc>
-        <w:tc>
-          <w:tcPr>
-            <w:tcW w:w="2126" w:type="dxa"/>
-          </w:tcPr>
-          <w:p>
-            <w:r>
-              <w:t>CU</w:t>
-            </w:r>
-            <w:r>
-              <w:t>01</w:t>
-            </w:r>
-            <w:r>
-              <w:t>5</w:t>
-            </w:r>
-          </w:p>
-        </w:tc>
-        <w:tc>
-          <w:tcPr>
-            <w:tcW w:w="4678" w:type="dxa"/>
-          </w:tcPr>
-          <w:p>
-            <w:r>
-              <w:t xml:space="preserve">COMO </w:t>
-            </w:r>
-            <w:r>
-              <w:t>usuario</w:t>
-            </w:r>
-            <w:r>
-              <w:t xml:space="preserve"> </w:t>
-            </w:r>
-            <w:r>
-              <w:t>NECESITO</w:t>
-            </w:r>
-            <w:r>
-              <w:t xml:space="preserve"> </w:t>
-            </w:r>
-            <w:r>
-              <w:t>cancelar citas o compras</w:t>
-            </w:r>
-            <w:r>
-              <w:t>.</w:t>
-            </w:r>
-          </w:p>
-        </w:tc>
-        <w:tc>
-          <w:tcPr>
-            <w:tcW w:w="5210" w:type="dxa"/>
-          </w:tcPr>
-          <w:p>
-            <w:r>
-              <w:t>ESCENARIOS:</w:t>
-            </w:r>
-          </w:p>
-          <w:p>
-            <w:r>
-              <w:t>Se pude cancelar las citas o compras.</w:t>
-            </w:r>
-          </w:p>
-          <w:p>
-            <w:pPr>
-              <w:rPr>
-                <w:b/>
-              </w:rPr>
-            </w:pPr>
-            <w:r>
-              <w:rPr>
-                <w:b/>
-              </w:rPr>
-              <w:t>Necesitamos:</w:t>
-            </w:r>
-          </w:p>
-          <w:p>
-            <w:r>
-              <w:lastRenderedPageBreak/>
-              <w:t>Citas previas, método de cancela miento.</w:t>
-            </w:r>
-          </w:p>
-        </w:tc>
-      </w:tr>
-      <w:tr>
-        <w:tc>
-          <w:tcPr>
-            <w:tcW w:w="1980" w:type="dxa"/>
-          </w:tcPr>
-          <w:p>
-            <w:r>
-              <w:lastRenderedPageBreak/>
-              <w:t>US</w:t>
-            </w:r>
-            <w:r>
-              <w:t>01</w:t>
-            </w:r>
-            <w:r>
-              <w:t>6</w:t>
-            </w:r>
-          </w:p>
-        </w:tc>
-        <w:tc>
-          <w:tcPr>
-            <w:tcW w:w="2126" w:type="dxa"/>
-          </w:tcPr>
-          <w:p>
-            <w:r>
-              <w:t>C</w:t>
-            </w:r>
-            <w:r>
-              <w:t>U01</w:t>
-            </w:r>
-            <w:r>
-              <w:t>6</w:t>
-            </w:r>
-          </w:p>
-        </w:tc>
-        <w:tc>
-          <w:tcPr>
-            <w:tcW w:w="4678" w:type="dxa"/>
-          </w:tcPr>
-          <w:p>
-            <w:r>
-              <w:t xml:space="preserve">COMO </w:t>
-            </w:r>
-            <w:r>
-              <w:t>usuario</w:t>
-            </w:r>
-            <w:r>
-              <w:t xml:space="preserve"> NECESITO</w:t>
-            </w:r>
-            <w:r>
-              <w:t xml:space="preserve"> </w:t>
-            </w:r>
-            <w:r>
-              <w:t>un carrito de compras PARA agregar productos necesarios.</w:t>
             </w:r>
           </w:p>
         </w:tc>
@@ -2481,6 +2953,7 @@
   <w:style w:type="paragraph" w:default="1" w:styleId="Normal">
     <w:name w:val="Normal"/>
     <w:qFormat/>
+    <w:rsid w:val="002C6BAD"/>
   </w:style>
   <w:style w:type="paragraph" w:styleId="Ttulo1">
     <w:name w:val="heading 1"/>

</xml_diff>

<commit_message>
Actualizacion de la presentacion e historias de usuario
</commit_message>
<xml_diff>
--- a/Historias_usuario_JAME.docx
+++ b/Historias_usuario_JAME.docx
@@ -1,6 +1,6 @@
 
 <file path=word/document.xml><?xml version="1.0" encoding="utf-8"?>
-<w:document xmlns:wpc="http://schemas.microsoft.com/office/word/2010/wordprocessingCanvas" xmlns:cx="http://schemas.microsoft.com/office/drawing/2014/chartex" xmlns:cx1="http://schemas.microsoft.com/office/drawing/2015/9/8/chartex" xmlns:cx2="http://schemas.microsoft.com/office/drawing/2015/10/21/chartex" xmlns:cx3="http://schemas.microsoft.com/office/drawing/2016/5/9/chartex" xmlns:cx4="http://schemas.microsoft.com/office/drawing/2016/5/10/chartex" xmlns:cx5="http://schemas.microsoft.com/office/drawing/2016/5/11/chartex" xmlns:cx6="http://schemas.microsoft.com/office/drawing/2016/5/12/chartex" xmlns:cx7="http://schemas.microsoft.com/office/drawing/2016/5/13/chartex" xmlns:cx8="http://schemas.microsoft.com/office/drawing/2016/5/14/chartex" xmlns:mc="http://schemas.openxmlformats.org/markup-compatibility/2006" xmlns:aink="http://schemas.microsoft.com/office/drawing/2016/ink" xmlns:am3d="http://schemas.microsoft.com/office/drawing/2017/model3d" xmlns:o="urn:schemas-microsoft-com:office:office" xmlns:oel="http://schemas.microsoft.com/office/2019/extlst" xmlns:r="http://schemas.openxmlformats.org/officeDocument/2006/relationships" xmlns:m="http://schemas.openxmlformats.org/officeDocument/2006/math" xmlns:v="urn:schemas-microsoft-com:vml" xmlns:wp14="http://schemas.microsoft.com/office/word/2010/wordprocessingDrawing" xmlns:wp="http://schemas.openxmlformats.org/drawingml/2006/wordprocessingDrawing" xmlns:w10="urn:schemas-microsoft-com:office:word" xmlns:w="http://schemas.openxmlformats.org/wordprocessingml/2006/main" xmlns:w14="http://schemas.microsoft.com/office/word/2010/wordml" xmlns:w15="http://schemas.microsoft.com/office/word/2012/wordml" xmlns:w16cex="http://schemas.microsoft.com/office/word/2018/wordml/cex" xmlns:w16cid="http://schemas.microsoft.com/office/word/2016/wordml/cid" xmlns:w16="http://schemas.microsoft.com/office/word/2018/wordml" xmlns:w16sdtdh="http://schemas.microsoft.com/office/word/2020/wordml/sdtdatahash" xmlns:w16se="http://schemas.microsoft.com/office/word/2015/wordml/symex" xmlns:wpg="http://schemas.microsoft.com/office/word/2010/wordprocessingGroup" xmlns:wpi="http://schemas.microsoft.com/office/word/2010/wordprocessingInk" xmlns:wne="http://schemas.microsoft.com/office/word/2006/wordml" xmlns:wps="http://schemas.microsoft.com/office/word/2010/wordprocessingShape" mc:Ignorable="w14 w15 w16se w16cid w16 w16cex w16sdtdh wp14">
+<w:document xmlns:wpc="http://schemas.microsoft.com/office/word/2010/wordprocessingCanvas" xmlns:cx="http://schemas.microsoft.com/office/drawing/2014/chartex" xmlns:cx1="http://schemas.microsoft.com/office/drawing/2015/9/8/chartex" xmlns:cx2="http://schemas.microsoft.com/office/drawing/2015/10/21/chartex" xmlns:cx3="http://schemas.microsoft.com/office/drawing/2016/5/9/chartex" xmlns:cx4="http://schemas.microsoft.com/office/drawing/2016/5/10/chartex" xmlns:cx5="http://schemas.microsoft.com/office/drawing/2016/5/11/chartex" xmlns:cx6="http://schemas.microsoft.com/office/drawing/2016/5/12/chartex" xmlns:cx7="http://schemas.microsoft.com/office/drawing/2016/5/13/chartex" xmlns:cx8="http://schemas.microsoft.com/office/drawing/2016/5/14/chartex" xmlns:mc="http://schemas.openxmlformats.org/markup-compatibility/2006" xmlns:aink="http://schemas.microsoft.com/office/drawing/2016/ink" xmlns:am3d="http://schemas.microsoft.com/office/drawing/2017/model3d" xmlns:o="urn:schemas-microsoft-com:office:office" xmlns:r="http://schemas.openxmlformats.org/officeDocument/2006/relationships" xmlns:m="http://schemas.openxmlformats.org/officeDocument/2006/math" xmlns:v="urn:schemas-microsoft-com:vml" xmlns:wp14="http://schemas.microsoft.com/office/word/2010/wordprocessingDrawing" xmlns:wp="http://schemas.openxmlformats.org/drawingml/2006/wordprocessingDrawing" xmlns:w10="urn:schemas-microsoft-com:office:word" xmlns:w="http://schemas.openxmlformats.org/wordprocessingml/2006/main" xmlns:w14="http://schemas.microsoft.com/office/word/2010/wordml" xmlns:w15="http://schemas.microsoft.com/office/word/2012/wordml" xmlns:w16cid="http://schemas.microsoft.com/office/word/2016/wordml/cid" xmlns:w16se="http://schemas.microsoft.com/office/word/2015/wordml/symex" xmlns:wpg="http://schemas.microsoft.com/office/word/2010/wordprocessingGroup" xmlns:wpi="http://schemas.microsoft.com/office/word/2010/wordprocessingInk" xmlns:wne="http://schemas.microsoft.com/office/word/2006/wordml" xmlns:wps="http://schemas.microsoft.com/office/word/2010/wordprocessingShape" mc:Ignorable="w14 w15 w16se w16cid wp14">
   <w:body>
     <w:tbl>
       <w:tblPr>
@@ -460,10 +460,7 @@
           </w:p>
           <w:p>
             <w:r>
-              <w:t xml:space="preserve">Interfaz de administrador, inventario, </w:t>
-            </w:r>
-            <w:r>
-              <w:t>seguimiento de actividades.</w:t>
+              <w:t>Interfaz de administrador, inventario, seguimiento de actividades.</w:t>
             </w:r>
           </w:p>
           <w:p/>
@@ -611,7 +608,15 @@
               <w:t>mostrará</w:t>
             </w:r>
             <w:r>
-              <w:t xml:space="preserve"> un recuadro con todos los datos propios de la mascota, los datos del dueño los datos de las ultimas revisiones médicas y las observaciones o recomendaciones de las mascotas</w:t>
+              <w:t xml:space="preserve"> un recuadro con todos los datos propios de la mascota, los datos del dueño los datos de las </w:t>
+            </w:r>
+            <w:proofErr w:type="spellStart"/>
+            <w:r>
+              <w:t>ultimas</w:t>
+            </w:r>
+            <w:proofErr w:type="spellEnd"/>
+            <w:r>
+              <w:t xml:space="preserve"> revisiones médicas y las observaciones o recomendaciones de las mascotas</w:t>
             </w:r>
           </w:p>
           <w:p>
@@ -1416,10 +1421,7 @@
           </w:p>
           <w:p>
             <w:r>
-              <w:t>Interfaz de productos, inventarios, Carrito de compras</w:t>
-            </w:r>
-            <w:r>
-              <w:t>.</w:t>
+              <w:t>Interfaz de productos, inventarios, Carrito de compras.</w:t>
             </w:r>
           </w:p>
           <w:p/>
@@ -1817,7 +1819,6 @@
           </w:tcPr>
           <w:p>
             <w:r>
-              <w:lastRenderedPageBreak/>
               <w:t>US0</w:t>
             </w:r>
             <w:r>
@@ -2007,7 +2008,12 @@
     </w:tbl>
     <w:p/>
     <w:sectPr>
-      <w:headerReference w:type="default" r:id="rId7"/>
+      <w:headerReference w:type="even" r:id="rId7"/>
+      <w:headerReference w:type="default" r:id="rId8"/>
+      <w:footerReference w:type="even" r:id="rId9"/>
+      <w:footerReference w:type="default" r:id="rId10"/>
+      <w:headerReference w:type="first" r:id="rId11"/>
+      <w:footerReference w:type="first" r:id="rId12"/>
       <w:pgSz w:w="16838" w:h="11906" w:orient="landscape"/>
       <w:pgMar w:top="1701" w:right="1417" w:bottom="1701" w:left="1417" w:header="708" w:footer="708" w:gutter="0"/>
       <w:cols w:space="708"/>
@@ -2018,7 +2024,7 @@
 </file>
 
 <file path=word/endnotes.xml><?xml version="1.0" encoding="utf-8"?>
-<w:endnotes xmlns:wpc="http://schemas.microsoft.com/office/word/2010/wordprocessingCanvas" xmlns:cx="http://schemas.microsoft.com/office/drawing/2014/chartex" xmlns:cx1="http://schemas.microsoft.com/office/drawing/2015/9/8/chartex" xmlns:cx2="http://schemas.microsoft.com/office/drawing/2015/10/21/chartex" xmlns:cx3="http://schemas.microsoft.com/office/drawing/2016/5/9/chartex" xmlns:cx4="http://schemas.microsoft.com/office/drawing/2016/5/10/chartex" xmlns:cx5="http://schemas.microsoft.com/office/drawing/2016/5/11/chartex" xmlns:cx6="http://schemas.microsoft.com/office/drawing/2016/5/12/chartex" xmlns:cx7="http://schemas.microsoft.com/office/drawing/2016/5/13/chartex" xmlns:cx8="http://schemas.microsoft.com/office/drawing/2016/5/14/chartex" xmlns:mc="http://schemas.openxmlformats.org/markup-compatibility/2006" xmlns:aink="http://schemas.microsoft.com/office/drawing/2016/ink" xmlns:am3d="http://schemas.microsoft.com/office/drawing/2017/model3d" xmlns:o="urn:schemas-microsoft-com:office:office" xmlns:oel="http://schemas.microsoft.com/office/2019/extlst" xmlns:r="http://schemas.openxmlformats.org/officeDocument/2006/relationships" xmlns:m="http://schemas.openxmlformats.org/officeDocument/2006/math" xmlns:v="urn:schemas-microsoft-com:vml" xmlns:wp14="http://schemas.microsoft.com/office/word/2010/wordprocessingDrawing" xmlns:wp="http://schemas.openxmlformats.org/drawingml/2006/wordprocessingDrawing" xmlns:w10="urn:schemas-microsoft-com:office:word" xmlns:w="http://schemas.openxmlformats.org/wordprocessingml/2006/main" xmlns:w14="http://schemas.microsoft.com/office/word/2010/wordml" xmlns:w15="http://schemas.microsoft.com/office/word/2012/wordml" xmlns:w16cex="http://schemas.microsoft.com/office/word/2018/wordml/cex" xmlns:w16cid="http://schemas.microsoft.com/office/word/2016/wordml/cid" xmlns:w16="http://schemas.microsoft.com/office/word/2018/wordml" xmlns:w16sdtdh="http://schemas.microsoft.com/office/word/2020/wordml/sdtdatahash" xmlns:w16se="http://schemas.microsoft.com/office/word/2015/wordml/symex" xmlns:wpg="http://schemas.microsoft.com/office/word/2010/wordprocessingGroup" xmlns:wpi="http://schemas.microsoft.com/office/word/2010/wordprocessingInk" xmlns:wne="http://schemas.microsoft.com/office/word/2006/wordml" xmlns:wps="http://schemas.microsoft.com/office/word/2010/wordprocessingShape" mc:Ignorable="w14 w15 w16se w16cid w16 w16cex w16sdtdh wp14">
+<w:endnotes xmlns:wpc="http://schemas.microsoft.com/office/word/2010/wordprocessingCanvas" xmlns:cx="http://schemas.microsoft.com/office/drawing/2014/chartex" xmlns:cx1="http://schemas.microsoft.com/office/drawing/2015/9/8/chartex" xmlns:cx2="http://schemas.microsoft.com/office/drawing/2015/10/21/chartex" xmlns:cx3="http://schemas.microsoft.com/office/drawing/2016/5/9/chartex" xmlns:cx4="http://schemas.microsoft.com/office/drawing/2016/5/10/chartex" xmlns:cx5="http://schemas.microsoft.com/office/drawing/2016/5/11/chartex" xmlns:cx6="http://schemas.microsoft.com/office/drawing/2016/5/12/chartex" xmlns:cx7="http://schemas.microsoft.com/office/drawing/2016/5/13/chartex" xmlns:cx8="http://schemas.microsoft.com/office/drawing/2016/5/14/chartex" xmlns:mc="http://schemas.openxmlformats.org/markup-compatibility/2006" xmlns:aink="http://schemas.microsoft.com/office/drawing/2016/ink" xmlns:am3d="http://schemas.microsoft.com/office/drawing/2017/model3d" xmlns:o="urn:schemas-microsoft-com:office:office" xmlns:r="http://schemas.openxmlformats.org/officeDocument/2006/relationships" xmlns:m="http://schemas.openxmlformats.org/officeDocument/2006/math" xmlns:v="urn:schemas-microsoft-com:vml" xmlns:wp14="http://schemas.microsoft.com/office/word/2010/wordprocessingDrawing" xmlns:wp="http://schemas.openxmlformats.org/drawingml/2006/wordprocessingDrawing" xmlns:w10="urn:schemas-microsoft-com:office:word" xmlns:w="http://schemas.openxmlformats.org/wordprocessingml/2006/main" xmlns:w14="http://schemas.microsoft.com/office/word/2010/wordml" xmlns:w15="http://schemas.microsoft.com/office/word/2012/wordml" xmlns:w16cid="http://schemas.microsoft.com/office/word/2016/wordml/cid" xmlns:w16se="http://schemas.microsoft.com/office/word/2015/wordml/symex" xmlns:wpg="http://schemas.microsoft.com/office/word/2010/wordprocessingGroup" xmlns:wpi="http://schemas.microsoft.com/office/word/2010/wordprocessingInk" xmlns:wne="http://schemas.microsoft.com/office/word/2006/wordml" xmlns:wps="http://schemas.microsoft.com/office/word/2010/wordprocessingShape" mc:Ignorable="w14 w15 w16se w16cid wp14">
   <w:endnote w:type="separator" w:id="-1">
     <w:p>
       <w:pPr>
@@ -2042,8 +2048,38 @@
 </w:endnotes>
 </file>
 
+<file path=word/footer1.xml><?xml version="1.0" encoding="utf-8"?>
+<w:ftr xmlns:wpc="http://schemas.microsoft.com/office/word/2010/wordprocessingCanvas" xmlns:cx="http://schemas.microsoft.com/office/drawing/2014/chartex" xmlns:cx1="http://schemas.microsoft.com/office/drawing/2015/9/8/chartex" xmlns:cx2="http://schemas.microsoft.com/office/drawing/2015/10/21/chartex" xmlns:cx3="http://schemas.microsoft.com/office/drawing/2016/5/9/chartex" xmlns:cx4="http://schemas.microsoft.com/office/drawing/2016/5/10/chartex" xmlns:cx5="http://schemas.microsoft.com/office/drawing/2016/5/11/chartex" xmlns:cx6="http://schemas.microsoft.com/office/drawing/2016/5/12/chartex" xmlns:cx7="http://schemas.microsoft.com/office/drawing/2016/5/13/chartex" xmlns:cx8="http://schemas.microsoft.com/office/drawing/2016/5/14/chartex" xmlns:mc="http://schemas.openxmlformats.org/markup-compatibility/2006" xmlns:aink="http://schemas.microsoft.com/office/drawing/2016/ink" xmlns:am3d="http://schemas.microsoft.com/office/drawing/2017/model3d" xmlns:o="urn:schemas-microsoft-com:office:office" xmlns:r="http://schemas.openxmlformats.org/officeDocument/2006/relationships" xmlns:m="http://schemas.openxmlformats.org/officeDocument/2006/math" xmlns:v="urn:schemas-microsoft-com:vml" xmlns:wp14="http://schemas.microsoft.com/office/word/2010/wordprocessingDrawing" xmlns:wp="http://schemas.openxmlformats.org/drawingml/2006/wordprocessingDrawing" xmlns:w10="urn:schemas-microsoft-com:office:word" xmlns:w="http://schemas.openxmlformats.org/wordprocessingml/2006/main" xmlns:w14="http://schemas.microsoft.com/office/word/2010/wordml" xmlns:w15="http://schemas.microsoft.com/office/word/2012/wordml" xmlns:w16cid="http://schemas.microsoft.com/office/word/2016/wordml/cid" xmlns:w16se="http://schemas.microsoft.com/office/word/2015/wordml/symex" xmlns:wpg="http://schemas.microsoft.com/office/word/2010/wordprocessingGroup" xmlns:wpi="http://schemas.microsoft.com/office/word/2010/wordprocessingInk" xmlns:wne="http://schemas.microsoft.com/office/word/2006/wordml" xmlns:wps="http://schemas.microsoft.com/office/word/2010/wordprocessingShape" mc:Ignorable="w14 w15 w16se w16cid wp14">
+  <w:p>
+    <w:pPr>
+      <w:pStyle w:val="Piedepgina"/>
+    </w:pPr>
+  </w:p>
+</w:ftr>
+</file>
+
+<file path=word/footer2.xml><?xml version="1.0" encoding="utf-8"?>
+<w:ftr xmlns:wpc="http://schemas.microsoft.com/office/word/2010/wordprocessingCanvas" xmlns:cx="http://schemas.microsoft.com/office/drawing/2014/chartex" xmlns:cx1="http://schemas.microsoft.com/office/drawing/2015/9/8/chartex" xmlns:cx2="http://schemas.microsoft.com/office/drawing/2015/10/21/chartex" xmlns:cx3="http://schemas.microsoft.com/office/drawing/2016/5/9/chartex" xmlns:cx4="http://schemas.microsoft.com/office/drawing/2016/5/10/chartex" xmlns:cx5="http://schemas.microsoft.com/office/drawing/2016/5/11/chartex" xmlns:cx6="http://schemas.microsoft.com/office/drawing/2016/5/12/chartex" xmlns:cx7="http://schemas.microsoft.com/office/drawing/2016/5/13/chartex" xmlns:cx8="http://schemas.microsoft.com/office/drawing/2016/5/14/chartex" xmlns:mc="http://schemas.openxmlformats.org/markup-compatibility/2006" xmlns:aink="http://schemas.microsoft.com/office/drawing/2016/ink" xmlns:am3d="http://schemas.microsoft.com/office/drawing/2017/model3d" xmlns:o="urn:schemas-microsoft-com:office:office" xmlns:r="http://schemas.openxmlformats.org/officeDocument/2006/relationships" xmlns:m="http://schemas.openxmlformats.org/officeDocument/2006/math" xmlns:v="urn:schemas-microsoft-com:vml" xmlns:wp14="http://schemas.microsoft.com/office/word/2010/wordprocessingDrawing" xmlns:wp="http://schemas.openxmlformats.org/drawingml/2006/wordprocessingDrawing" xmlns:w10="urn:schemas-microsoft-com:office:word" xmlns:w="http://schemas.openxmlformats.org/wordprocessingml/2006/main" xmlns:w14="http://schemas.microsoft.com/office/word/2010/wordml" xmlns:w15="http://schemas.microsoft.com/office/word/2012/wordml" xmlns:w16cid="http://schemas.microsoft.com/office/word/2016/wordml/cid" xmlns:w16se="http://schemas.microsoft.com/office/word/2015/wordml/symex" xmlns:wpg="http://schemas.microsoft.com/office/word/2010/wordprocessingGroup" xmlns:wpi="http://schemas.microsoft.com/office/word/2010/wordprocessingInk" xmlns:wne="http://schemas.microsoft.com/office/word/2006/wordml" xmlns:wps="http://schemas.microsoft.com/office/word/2010/wordprocessingShape" mc:Ignorable="w14 w15 w16se w16cid wp14">
+  <w:p>
+    <w:pPr>
+      <w:pStyle w:val="Piedepgina"/>
+    </w:pPr>
+  </w:p>
+</w:ftr>
+</file>
+
+<file path=word/footer3.xml><?xml version="1.0" encoding="utf-8"?>
+<w:ftr xmlns:wpc="http://schemas.microsoft.com/office/word/2010/wordprocessingCanvas" xmlns:cx="http://schemas.microsoft.com/office/drawing/2014/chartex" xmlns:cx1="http://schemas.microsoft.com/office/drawing/2015/9/8/chartex" xmlns:cx2="http://schemas.microsoft.com/office/drawing/2015/10/21/chartex" xmlns:cx3="http://schemas.microsoft.com/office/drawing/2016/5/9/chartex" xmlns:cx4="http://schemas.microsoft.com/office/drawing/2016/5/10/chartex" xmlns:cx5="http://schemas.microsoft.com/office/drawing/2016/5/11/chartex" xmlns:cx6="http://schemas.microsoft.com/office/drawing/2016/5/12/chartex" xmlns:cx7="http://schemas.microsoft.com/office/drawing/2016/5/13/chartex" xmlns:cx8="http://schemas.microsoft.com/office/drawing/2016/5/14/chartex" xmlns:mc="http://schemas.openxmlformats.org/markup-compatibility/2006" xmlns:aink="http://schemas.microsoft.com/office/drawing/2016/ink" xmlns:am3d="http://schemas.microsoft.com/office/drawing/2017/model3d" xmlns:o="urn:schemas-microsoft-com:office:office" xmlns:r="http://schemas.openxmlformats.org/officeDocument/2006/relationships" xmlns:m="http://schemas.openxmlformats.org/officeDocument/2006/math" xmlns:v="urn:schemas-microsoft-com:vml" xmlns:wp14="http://schemas.microsoft.com/office/word/2010/wordprocessingDrawing" xmlns:wp="http://schemas.openxmlformats.org/drawingml/2006/wordprocessingDrawing" xmlns:w10="urn:schemas-microsoft-com:office:word" xmlns:w="http://schemas.openxmlformats.org/wordprocessingml/2006/main" xmlns:w14="http://schemas.microsoft.com/office/word/2010/wordml" xmlns:w15="http://schemas.microsoft.com/office/word/2012/wordml" xmlns:w16cid="http://schemas.microsoft.com/office/word/2016/wordml/cid" xmlns:w16se="http://schemas.microsoft.com/office/word/2015/wordml/symex" xmlns:wpg="http://schemas.microsoft.com/office/word/2010/wordprocessingGroup" xmlns:wpi="http://schemas.microsoft.com/office/word/2010/wordprocessingInk" xmlns:wne="http://schemas.microsoft.com/office/word/2006/wordml" xmlns:wps="http://schemas.microsoft.com/office/word/2010/wordprocessingShape" mc:Ignorable="w14 w15 w16se w16cid wp14">
+  <w:p>
+    <w:pPr>
+      <w:pStyle w:val="Piedepgina"/>
+    </w:pPr>
+  </w:p>
+</w:ftr>
+</file>
+
 <file path=word/footnotes.xml><?xml version="1.0" encoding="utf-8"?>
-<w:footnotes xmlns:wpc="http://schemas.microsoft.com/office/word/2010/wordprocessingCanvas" xmlns:cx="http://schemas.microsoft.com/office/drawing/2014/chartex" xmlns:cx1="http://schemas.microsoft.com/office/drawing/2015/9/8/chartex" xmlns:cx2="http://schemas.microsoft.com/office/drawing/2015/10/21/chartex" xmlns:cx3="http://schemas.microsoft.com/office/drawing/2016/5/9/chartex" xmlns:cx4="http://schemas.microsoft.com/office/drawing/2016/5/10/chartex" xmlns:cx5="http://schemas.microsoft.com/office/drawing/2016/5/11/chartex" xmlns:cx6="http://schemas.microsoft.com/office/drawing/2016/5/12/chartex" xmlns:cx7="http://schemas.microsoft.com/office/drawing/2016/5/13/chartex" xmlns:cx8="http://schemas.microsoft.com/office/drawing/2016/5/14/chartex" xmlns:mc="http://schemas.openxmlformats.org/markup-compatibility/2006" xmlns:aink="http://schemas.microsoft.com/office/drawing/2016/ink" xmlns:am3d="http://schemas.microsoft.com/office/drawing/2017/model3d" xmlns:o="urn:schemas-microsoft-com:office:office" xmlns:oel="http://schemas.microsoft.com/office/2019/extlst" xmlns:r="http://schemas.openxmlformats.org/officeDocument/2006/relationships" xmlns:m="http://schemas.openxmlformats.org/officeDocument/2006/math" xmlns:v="urn:schemas-microsoft-com:vml" xmlns:wp14="http://schemas.microsoft.com/office/word/2010/wordprocessingDrawing" xmlns:wp="http://schemas.openxmlformats.org/drawingml/2006/wordprocessingDrawing" xmlns:w10="urn:schemas-microsoft-com:office:word" xmlns:w="http://schemas.openxmlformats.org/wordprocessingml/2006/main" xmlns:w14="http://schemas.microsoft.com/office/word/2010/wordml" xmlns:w15="http://schemas.microsoft.com/office/word/2012/wordml" xmlns:w16cex="http://schemas.microsoft.com/office/word/2018/wordml/cex" xmlns:w16cid="http://schemas.microsoft.com/office/word/2016/wordml/cid" xmlns:w16="http://schemas.microsoft.com/office/word/2018/wordml" xmlns:w16sdtdh="http://schemas.microsoft.com/office/word/2020/wordml/sdtdatahash" xmlns:w16se="http://schemas.microsoft.com/office/word/2015/wordml/symex" xmlns:wpg="http://schemas.microsoft.com/office/word/2010/wordprocessingGroup" xmlns:wpi="http://schemas.microsoft.com/office/word/2010/wordprocessingInk" xmlns:wne="http://schemas.microsoft.com/office/word/2006/wordml" xmlns:wps="http://schemas.microsoft.com/office/word/2010/wordprocessingShape" mc:Ignorable="w14 w15 w16se w16cid w16 w16cex w16sdtdh wp14">
+<w:footnotes xmlns:wpc="http://schemas.microsoft.com/office/word/2010/wordprocessingCanvas" xmlns:cx="http://schemas.microsoft.com/office/drawing/2014/chartex" xmlns:cx1="http://schemas.microsoft.com/office/drawing/2015/9/8/chartex" xmlns:cx2="http://schemas.microsoft.com/office/drawing/2015/10/21/chartex" xmlns:cx3="http://schemas.microsoft.com/office/drawing/2016/5/9/chartex" xmlns:cx4="http://schemas.microsoft.com/office/drawing/2016/5/10/chartex" xmlns:cx5="http://schemas.microsoft.com/office/drawing/2016/5/11/chartex" xmlns:cx6="http://schemas.microsoft.com/office/drawing/2016/5/12/chartex" xmlns:cx7="http://schemas.microsoft.com/office/drawing/2016/5/13/chartex" xmlns:cx8="http://schemas.microsoft.com/office/drawing/2016/5/14/chartex" xmlns:mc="http://schemas.openxmlformats.org/markup-compatibility/2006" xmlns:aink="http://schemas.microsoft.com/office/drawing/2016/ink" xmlns:am3d="http://schemas.microsoft.com/office/drawing/2017/model3d" xmlns:o="urn:schemas-microsoft-com:office:office" xmlns:r="http://schemas.openxmlformats.org/officeDocument/2006/relationships" xmlns:m="http://schemas.openxmlformats.org/officeDocument/2006/math" xmlns:v="urn:schemas-microsoft-com:vml" xmlns:wp14="http://schemas.microsoft.com/office/word/2010/wordprocessingDrawing" xmlns:wp="http://schemas.openxmlformats.org/drawingml/2006/wordprocessingDrawing" xmlns:w10="urn:schemas-microsoft-com:office:word" xmlns:w="http://schemas.openxmlformats.org/wordprocessingml/2006/main" xmlns:w14="http://schemas.microsoft.com/office/word/2010/wordml" xmlns:w15="http://schemas.microsoft.com/office/word/2012/wordml" xmlns:w16cid="http://schemas.microsoft.com/office/word/2016/wordml/cid" xmlns:w16se="http://schemas.microsoft.com/office/word/2015/wordml/symex" xmlns:wpg="http://schemas.microsoft.com/office/word/2010/wordprocessingGroup" xmlns:wpi="http://schemas.microsoft.com/office/word/2010/wordprocessingInk" xmlns:wne="http://schemas.microsoft.com/office/word/2006/wordml" xmlns:wps="http://schemas.microsoft.com/office/word/2010/wordprocessingShape" mc:Ignorable="w14 w15 w16se w16cid wp14">
   <w:footnote w:type="separator" w:id="-1">
     <w:p>
       <w:pPr>
@@ -2068,7 +2104,17 @@
 </file>
 
 <file path=word/header1.xml><?xml version="1.0" encoding="utf-8"?>
-<w:hdr xmlns:wpc="http://schemas.microsoft.com/office/word/2010/wordprocessingCanvas" xmlns:cx="http://schemas.microsoft.com/office/drawing/2014/chartex" xmlns:cx1="http://schemas.microsoft.com/office/drawing/2015/9/8/chartex" xmlns:cx2="http://schemas.microsoft.com/office/drawing/2015/10/21/chartex" xmlns:cx3="http://schemas.microsoft.com/office/drawing/2016/5/9/chartex" xmlns:cx4="http://schemas.microsoft.com/office/drawing/2016/5/10/chartex" xmlns:cx5="http://schemas.microsoft.com/office/drawing/2016/5/11/chartex" xmlns:cx6="http://schemas.microsoft.com/office/drawing/2016/5/12/chartex" xmlns:cx7="http://schemas.microsoft.com/office/drawing/2016/5/13/chartex" xmlns:cx8="http://schemas.microsoft.com/office/drawing/2016/5/14/chartex" xmlns:mc="http://schemas.openxmlformats.org/markup-compatibility/2006" xmlns:aink="http://schemas.microsoft.com/office/drawing/2016/ink" xmlns:am3d="http://schemas.microsoft.com/office/drawing/2017/model3d" xmlns:o="urn:schemas-microsoft-com:office:office" xmlns:oel="http://schemas.microsoft.com/office/2019/extlst" xmlns:r="http://schemas.openxmlformats.org/officeDocument/2006/relationships" xmlns:m="http://schemas.openxmlformats.org/officeDocument/2006/math" xmlns:v="urn:schemas-microsoft-com:vml" xmlns:wp14="http://schemas.microsoft.com/office/word/2010/wordprocessingDrawing" xmlns:wp="http://schemas.openxmlformats.org/drawingml/2006/wordprocessingDrawing" xmlns:w10="urn:schemas-microsoft-com:office:word" xmlns:w="http://schemas.openxmlformats.org/wordprocessingml/2006/main" xmlns:w14="http://schemas.microsoft.com/office/word/2010/wordml" xmlns:w15="http://schemas.microsoft.com/office/word/2012/wordml" xmlns:w16cex="http://schemas.microsoft.com/office/word/2018/wordml/cex" xmlns:w16cid="http://schemas.microsoft.com/office/word/2016/wordml/cid" xmlns:w16="http://schemas.microsoft.com/office/word/2018/wordml" xmlns:w16sdtdh="http://schemas.microsoft.com/office/word/2020/wordml/sdtdatahash" xmlns:w16se="http://schemas.microsoft.com/office/word/2015/wordml/symex" xmlns:wpg="http://schemas.microsoft.com/office/word/2010/wordprocessingGroup" xmlns:wpi="http://schemas.microsoft.com/office/word/2010/wordprocessingInk" xmlns:wne="http://schemas.microsoft.com/office/word/2006/wordml" xmlns:wps="http://schemas.microsoft.com/office/word/2010/wordprocessingShape" mc:Ignorable="w14 w15 w16se w16cid w16 w16cex w16sdtdh wp14">
+<w:hdr xmlns:wpc="http://schemas.microsoft.com/office/word/2010/wordprocessingCanvas" xmlns:cx="http://schemas.microsoft.com/office/drawing/2014/chartex" xmlns:cx1="http://schemas.microsoft.com/office/drawing/2015/9/8/chartex" xmlns:cx2="http://schemas.microsoft.com/office/drawing/2015/10/21/chartex" xmlns:cx3="http://schemas.microsoft.com/office/drawing/2016/5/9/chartex" xmlns:cx4="http://schemas.microsoft.com/office/drawing/2016/5/10/chartex" xmlns:cx5="http://schemas.microsoft.com/office/drawing/2016/5/11/chartex" xmlns:cx6="http://schemas.microsoft.com/office/drawing/2016/5/12/chartex" xmlns:cx7="http://schemas.microsoft.com/office/drawing/2016/5/13/chartex" xmlns:cx8="http://schemas.microsoft.com/office/drawing/2016/5/14/chartex" xmlns:mc="http://schemas.openxmlformats.org/markup-compatibility/2006" xmlns:aink="http://schemas.microsoft.com/office/drawing/2016/ink" xmlns:am3d="http://schemas.microsoft.com/office/drawing/2017/model3d" xmlns:o="urn:schemas-microsoft-com:office:office" xmlns:r="http://schemas.openxmlformats.org/officeDocument/2006/relationships" xmlns:m="http://schemas.openxmlformats.org/officeDocument/2006/math" xmlns:v="urn:schemas-microsoft-com:vml" xmlns:wp14="http://schemas.microsoft.com/office/word/2010/wordprocessingDrawing" xmlns:wp="http://schemas.openxmlformats.org/drawingml/2006/wordprocessingDrawing" xmlns:w10="urn:schemas-microsoft-com:office:word" xmlns:w="http://schemas.openxmlformats.org/wordprocessingml/2006/main" xmlns:w14="http://schemas.microsoft.com/office/word/2010/wordml" xmlns:w15="http://schemas.microsoft.com/office/word/2012/wordml" xmlns:w16cid="http://schemas.microsoft.com/office/word/2016/wordml/cid" xmlns:w16se="http://schemas.microsoft.com/office/word/2015/wordml/symex" xmlns:wpg="http://schemas.microsoft.com/office/word/2010/wordprocessingGroup" xmlns:wpi="http://schemas.microsoft.com/office/word/2010/wordprocessingInk" xmlns:wne="http://schemas.microsoft.com/office/word/2006/wordml" xmlns:wps="http://schemas.microsoft.com/office/word/2010/wordprocessingShape" mc:Ignorable="w14 w15 w16se w16cid wp14">
+  <w:p>
+    <w:pPr>
+      <w:pStyle w:val="Encabezado"/>
+    </w:pPr>
+  </w:p>
+</w:hdr>
+</file>
+
+<file path=word/header2.xml><?xml version="1.0" encoding="utf-8"?>
+<w:hdr xmlns:wpc="http://schemas.microsoft.com/office/word/2010/wordprocessingCanvas" xmlns:cx="http://schemas.microsoft.com/office/drawing/2014/chartex" xmlns:cx1="http://schemas.microsoft.com/office/drawing/2015/9/8/chartex" xmlns:cx2="http://schemas.microsoft.com/office/drawing/2015/10/21/chartex" xmlns:cx3="http://schemas.microsoft.com/office/drawing/2016/5/9/chartex" xmlns:cx4="http://schemas.microsoft.com/office/drawing/2016/5/10/chartex" xmlns:cx5="http://schemas.microsoft.com/office/drawing/2016/5/11/chartex" xmlns:cx6="http://schemas.microsoft.com/office/drawing/2016/5/12/chartex" xmlns:cx7="http://schemas.microsoft.com/office/drawing/2016/5/13/chartex" xmlns:cx8="http://schemas.microsoft.com/office/drawing/2016/5/14/chartex" xmlns:mc="http://schemas.openxmlformats.org/markup-compatibility/2006" xmlns:aink="http://schemas.microsoft.com/office/drawing/2016/ink" xmlns:am3d="http://schemas.microsoft.com/office/drawing/2017/model3d" xmlns:o="urn:schemas-microsoft-com:office:office" xmlns:r="http://schemas.openxmlformats.org/officeDocument/2006/relationships" xmlns:m="http://schemas.openxmlformats.org/officeDocument/2006/math" xmlns:v="urn:schemas-microsoft-com:vml" xmlns:wp14="http://schemas.microsoft.com/office/word/2010/wordprocessingDrawing" xmlns:wp="http://schemas.openxmlformats.org/drawingml/2006/wordprocessingDrawing" xmlns:w10="urn:schemas-microsoft-com:office:word" xmlns:w="http://schemas.openxmlformats.org/wordprocessingml/2006/main" xmlns:w14="http://schemas.microsoft.com/office/word/2010/wordml" xmlns:w15="http://schemas.microsoft.com/office/word/2012/wordml" xmlns:w16cid="http://schemas.microsoft.com/office/word/2016/wordml/cid" xmlns:w16se="http://schemas.microsoft.com/office/word/2015/wordml/symex" xmlns:wpg="http://schemas.microsoft.com/office/word/2010/wordprocessingGroup" xmlns:wpi="http://schemas.microsoft.com/office/word/2010/wordprocessingInk" xmlns:wne="http://schemas.microsoft.com/office/word/2006/wordml" xmlns:wps="http://schemas.microsoft.com/office/word/2010/wordprocessingShape" mc:Ignorable="w14 w15 w16se w16cid wp14">
   <w:tbl>
     <w:tblPr>
       <w:tblStyle w:val="Tablaconcuadrcula"/>
@@ -2091,37 +2137,86 @@
             <w:jc w:val="center"/>
           </w:pPr>
           <w:r>
-            <w:rPr>
-              <w:noProof/>
-            </w:rPr>
-            <w:pict w14:anchorId="14A2D8A3">
-              <v:shapetype id="_x0000_t75" coordsize="21600,21600" o:spt="75" o:preferrelative="t" path="m@4@5l@4@11@9@11@9@5xe" filled="f" stroked="f">
-                <v:stroke joinstyle="miter"/>
-                <v:formulas>
-                  <v:f eqn="if lineDrawn pixelLineWidth 0"/>
-                  <v:f eqn="sum @0 1 0"/>
-                  <v:f eqn="sum 0 0 @1"/>
-                  <v:f eqn="prod @2 1 2"/>
-                  <v:f eqn="prod @3 21600 pixelWidth"/>
-                  <v:f eqn="prod @3 21600 pixelHeight"/>
-                  <v:f eqn="sum @0 0 1"/>
-                  <v:f eqn="prod @6 1 2"/>
-                  <v:f eqn="prod @7 21600 pixelWidth"/>
-                  <v:f eqn="sum @8 21600 0"/>
-                  <v:f eqn="prod @7 21600 pixelHeight"/>
-                  <v:f eqn="sum @10 21600 0"/>
-                </v:formulas>
-                <v:path o:extrusionok="f" gradientshapeok="t" o:connecttype="rect"/>
-                <o:lock v:ext="edit" aspectratio="t"/>
-              </v:shapetype>
-              <v:shape id="_x0000_s1025" type="#_x0000_t75" style="position:absolute;left:0;text-align:left;margin-left:15.95pt;margin-top:6.4pt;width:55.75pt;height:55.75pt;z-index:251659264;mso-position-horizontal-relative:text;mso-position-vertical-relative:text;mso-width-relative:page;mso-height-relative:page">
-                <v:imagedata r:id="rId1" o:title="TuLogoAqui"/>
-              </v:shape>
-            </w:pict>
+            <w:drawing>
+              <wp:anchor distT="0" distB="0" distL="114300" distR="114300" simplePos="0" relativeHeight="251658240" behindDoc="0" locked="0" layoutInCell="1" allowOverlap="1" wp14:anchorId="54725B1F" wp14:editId="38E5788A">
+                <wp:simplePos x="0" y="0"/>
+                <wp:positionH relativeFrom="column">
+                  <wp:posOffset>56515</wp:posOffset>
+                </wp:positionH>
+                <wp:positionV relativeFrom="paragraph">
+                  <wp:posOffset>105410</wp:posOffset>
+                </wp:positionV>
+                <wp:extent cx="581025" cy="581025"/>
+                <wp:effectExtent l="0" t="0" r="9525" b="9525"/>
+                <wp:wrapSquare wrapText="bothSides"/>
+                <wp:docPr id="3" name="Imagen 2" descr="Diagrama&#10;&#10;Descripción generada automáticamente">
+                  <a:extLst xmlns:a="http://schemas.openxmlformats.org/drawingml/2006/main">
+                    <a:ext uri="{FF2B5EF4-FFF2-40B4-BE49-F238E27FC236}">
+                      <a16:creationId xmlns:a16="http://schemas.microsoft.com/office/drawing/2014/main" id="{DECA36CD-52E5-9BAC-F26C-83356178517F}"/>
+                    </a:ext>
+                  </a:extLst>
+                </wp:docPr>
+                <wp:cNvGraphicFramePr>
+                  <a:graphicFrameLocks xmlns:a="http://schemas.openxmlformats.org/drawingml/2006/main" noChangeAspect="1"/>
+                </wp:cNvGraphicFramePr>
+                <a:graphic xmlns:a="http://schemas.openxmlformats.org/drawingml/2006/main">
+                  <a:graphicData uri="http://schemas.openxmlformats.org/drawingml/2006/picture">
+                    <pic:pic xmlns:pic="http://schemas.openxmlformats.org/drawingml/2006/picture">
+                      <pic:nvPicPr>
+                        <pic:cNvPr id="3" name="Imagen 2" descr="Diagrama&#10;&#10;Descripción generada automáticamente">
+                          <a:extLst>
+                            <a:ext uri="{FF2B5EF4-FFF2-40B4-BE49-F238E27FC236}">
+                              <a16:creationId xmlns:a16="http://schemas.microsoft.com/office/drawing/2014/main" id="{DECA36CD-52E5-9BAC-F26C-83356178517F}"/>
+                            </a:ext>
+                          </a:extLst>
+                        </pic:cNvPr>
+                        <pic:cNvPicPr>
+                          <a:picLocks noChangeAspect="1"/>
+                        </pic:cNvPicPr>
+                      </pic:nvPicPr>
+                      <pic:blipFill>
+                        <a:blip r:embed="rId1">
+                          <a:extLst>
+                            <a:ext uri="{28A0092B-C50C-407E-A947-70E740481C1C}">
+                              <a14:useLocalDpi xmlns:a14="http://schemas.microsoft.com/office/drawing/2010/main" val="0"/>
+                            </a:ext>
+                          </a:extLst>
+                        </a:blip>
+                        <a:stretch>
+                          <a:fillRect/>
+                        </a:stretch>
+                      </pic:blipFill>
+                      <pic:spPr>
+                        <a:xfrm>
+                          <a:off x="0" y="0"/>
+                          <a:ext cx="581025" cy="581025"/>
+                        </a:xfrm>
+                        <a:prstGeom prst="rect">
+                          <a:avLst/>
+                        </a:prstGeom>
+                      </pic:spPr>
+                    </pic:pic>
+                  </a:graphicData>
+                </a:graphic>
+                <wp14:sizeRelH relativeFrom="page">
+                  <wp14:pctWidth>0</wp14:pctWidth>
+                </wp14:sizeRelH>
+                <wp14:sizeRelV relativeFrom="page">
+                  <wp14:pctHeight>0</wp14:pctHeight>
+                </wp14:sizeRelV>
+              </wp:anchor>
+            </w:drawing>
           </w:r>
           <w:r>
-            <w:t>PRODUCT BACKLOG</w:t>
+            <w:t>JAME</w:t>
           </w:r>
+        </w:p>
+        <w:p>
+          <w:pPr>
+            <w:jc w:val="center"/>
+          </w:pPr>
+          <w:bookmarkStart w:id="0" w:name="_GoBack"/>
+          <w:bookmarkEnd w:id="0"/>
         </w:p>
         <w:p>
           <w:pPr>
@@ -2135,10 +2230,7 @@
             <w:t xml:space="preserve">Información para el manejo de </w:t>
           </w:r>
           <w:r>
-            <w:rPr>
-              <w:highlight w:val="yellow"/>
-            </w:rPr>
-            <w:t>XXXXX</w:t>
+            <w:t>la Clínica Veterinaria Ciudad Canina</w:t>
           </w:r>
         </w:p>
         <w:p>
@@ -2147,22 +2239,10 @@
             <w:jc w:val="center"/>
           </w:pPr>
           <w:r>
-            <w:rPr>
-              <w:highlight w:val="yellow"/>
-            </w:rPr>
-            <w:t>Nombre comercial del proyecto</w:t>
+            <w:t>20</w:t>
           </w:r>
           <w:r>
-            <w:t xml:space="preserve"> </w:t>
-          </w:r>
-        </w:p>
-        <w:p>
-          <w:pPr>
-            <w:pStyle w:val="Encabezado"/>
-            <w:jc w:val="center"/>
-          </w:pPr>
-          <w:r>
-            <w:t>201_</w:t>
+            <w:t>24</w:t>
           </w:r>
         </w:p>
         <w:p>
@@ -2182,8 +2262,18 @@
 </w:hdr>
 </file>
 
+<file path=word/header3.xml><?xml version="1.0" encoding="utf-8"?>
+<w:hdr xmlns:wpc="http://schemas.microsoft.com/office/word/2010/wordprocessingCanvas" xmlns:cx="http://schemas.microsoft.com/office/drawing/2014/chartex" xmlns:cx1="http://schemas.microsoft.com/office/drawing/2015/9/8/chartex" xmlns:cx2="http://schemas.microsoft.com/office/drawing/2015/10/21/chartex" xmlns:cx3="http://schemas.microsoft.com/office/drawing/2016/5/9/chartex" xmlns:cx4="http://schemas.microsoft.com/office/drawing/2016/5/10/chartex" xmlns:cx5="http://schemas.microsoft.com/office/drawing/2016/5/11/chartex" xmlns:cx6="http://schemas.microsoft.com/office/drawing/2016/5/12/chartex" xmlns:cx7="http://schemas.microsoft.com/office/drawing/2016/5/13/chartex" xmlns:cx8="http://schemas.microsoft.com/office/drawing/2016/5/14/chartex" xmlns:mc="http://schemas.openxmlformats.org/markup-compatibility/2006" xmlns:aink="http://schemas.microsoft.com/office/drawing/2016/ink" xmlns:am3d="http://schemas.microsoft.com/office/drawing/2017/model3d" xmlns:o="urn:schemas-microsoft-com:office:office" xmlns:r="http://schemas.openxmlformats.org/officeDocument/2006/relationships" xmlns:m="http://schemas.openxmlformats.org/officeDocument/2006/math" xmlns:v="urn:schemas-microsoft-com:vml" xmlns:wp14="http://schemas.microsoft.com/office/word/2010/wordprocessingDrawing" xmlns:wp="http://schemas.openxmlformats.org/drawingml/2006/wordprocessingDrawing" xmlns:w10="urn:schemas-microsoft-com:office:word" xmlns:w="http://schemas.openxmlformats.org/wordprocessingml/2006/main" xmlns:w14="http://schemas.microsoft.com/office/word/2010/wordml" xmlns:w15="http://schemas.microsoft.com/office/word/2012/wordml" xmlns:w16cid="http://schemas.microsoft.com/office/word/2016/wordml/cid" xmlns:w16se="http://schemas.microsoft.com/office/word/2015/wordml/symex" xmlns:wpg="http://schemas.microsoft.com/office/word/2010/wordprocessingGroup" xmlns:wpi="http://schemas.microsoft.com/office/word/2010/wordprocessingInk" xmlns:wne="http://schemas.microsoft.com/office/word/2006/wordml" xmlns:wps="http://schemas.microsoft.com/office/word/2010/wordprocessingShape" mc:Ignorable="w14 w15 w16se w16cid wp14">
+  <w:p>
+    <w:pPr>
+      <w:pStyle w:val="Encabezado"/>
+    </w:pPr>
+  </w:p>
+</w:hdr>
+</file>
+
 <file path=word/numbering.xml><?xml version="1.0" encoding="utf-8"?>
-<w:numbering xmlns:wpc="http://schemas.microsoft.com/office/word/2010/wordprocessingCanvas" xmlns:cx="http://schemas.microsoft.com/office/drawing/2014/chartex" xmlns:cx1="http://schemas.microsoft.com/office/drawing/2015/9/8/chartex" xmlns:cx2="http://schemas.microsoft.com/office/drawing/2015/10/21/chartex" xmlns:cx3="http://schemas.microsoft.com/office/drawing/2016/5/9/chartex" xmlns:cx4="http://schemas.microsoft.com/office/drawing/2016/5/10/chartex" xmlns:cx5="http://schemas.microsoft.com/office/drawing/2016/5/11/chartex" xmlns:cx6="http://schemas.microsoft.com/office/drawing/2016/5/12/chartex" xmlns:cx7="http://schemas.microsoft.com/office/drawing/2016/5/13/chartex" xmlns:cx8="http://schemas.microsoft.com/office/drawing/2016/5/14/chartex" xmlns:mc="http://schemas.openxmlformats.org/markup-compatibility/2006" xmlns:aink="http://schemas.microsoft.com/office/drawing/2016/ink" xmlns:am3d="http://schemas.microsoft.com/office/drawing/2017/model3d" xmlns:o="urn:schemas-microsoft-com:office:office" xmlns:oel="http://schemas.microsoft.com/office/2019/extlst" xmlns:r="http://schemas.openxmlformats.org/officeDocument/2006/relationships" xmlns:m="http://schemas.openxmlformats.org/officeDocument/2006/math" xmlns:v="urn:schemas-microsoft-com:vml" xmlns:wp14="http://schemas.microsoft.com/office/word/2010/wordprocessingDrawing" xmlns:wp="http://schemas.openxmlformats.org/drawingml/2006/wordprocessingDrawing" xmlns:w10="urn:schemas-microsoft-com:office:word" xmlns:w="http://schemas.openxmlformats.org/wordprocessingml/2006/main" xmlns:w14="http://schemas.microsoft.com/office/word/2010/wordml" xmlns:w15="http://schemas.microsoft.com/office/word/2012/wordml" xmlns:w16cex="http://schemas.microsoft.com/office/word/2018/wordml/cex" xmlns:w16cid="http://schemas.microsoft.com/office/word/2016/wordml/cid" xmlns:w16="http://schemas.microsoft.com/office/word/2018/wordml" xmlns:w16sdtdh="http://schemas.microsoft.com/office/word/2020/wordml/sdtdatahash" xmlns:w16se="http://schemas.microsoft.com/office/word/2015/wordml/symex" xmlns:wpg="http://schemas.microsoft.com/office/word/2010/wordprocessingGroup" xmlns:wpi="http://schemas.microsoft.com/office/word/2010/wordprocessingInk" xmlns:wne="http://schemas.microsoft.com/office/word/2006/wordml" xmlns:wps="http://schemas.microsoft.com/office/word/2010/wordprocessingShape" mc:Ignorable="w14 w15 w16se w16cid w16 w16cex w16sdtdh wp14">
+<w:numbering xmlns:wpc="http://schemas.microsoft.com/office/word/2010/wordprocessingCanvas" xmlns:cx="http://schemas.microsoft.com/office/drawing/2014/chartex" xmlns:cx1="http://schemas.microsoft.com/office/drawing/2015/9/8/chartex" xmlns:cx2="http://schemas.microsoft.com/office/drawing/2015/10/21/chartex" xmlns:cx3="http://schemas.microsoft.com/office/drawing/2016/5/9/chartex" xmlns:cx4="http://schemas.microsoft.com/office/drawing/2016/5/10/chartex" xmlns:cx5="http://schemas.microsoft.com/office/drawing/2016/5/11/chartex" xmlns:cx6="http://schemas.microsoft.com/office/drawing/2016/5/12/chartex" xmlns:cx7="http://schemas.microsoft.com/office/drawing/2016/5/13/chartex" xmlns:cx8="http://schemas.microsoft.com/office/drawing/2016/5/14/chartex" xmlns:mc="http://schemas.openxmlformats.org/markup-compatibility/2006" xmlns:aink="http://schemas.microsoft.com/office/drawing/2016/ink" xmlns:am3d="http://schemas.microsoft.com/office/drawing/2017/model3d" xmlns:o="urn:schemas-microsoft-com:office:office" xmlns:r="http://schemas.openxmlformats.org/officeDocument/2006/relationships" xmlns:m="http://schemas.openxmlformats.org/officeDocument/2006/math" xmlns:v="urn:schemas-microsoft-com:vml" xmlns:wp14="http://schemas.microsoft.com/office/word/2010/wordprocessingDrawing" xmlns:wp="http://schemas.openxmlformats.org/drawingml/2006/wordprocessingDrawing" xmlns:w10="urn:schemas-microsoft-com:office:word" xmlns:w="http://schemas.openxmlformats.org/wordprocessingml/2006/main" xmlns:w14="http://schemas.microsoft.com/office/word/2010/wordml" xmlns:w15="http://schemas.microsoft.com/office/word/2012/wordml" xmlns:w16cid="http://schemas.microsoft.com/office/word/2016/wordml/cid" xmlns:w16se="http://schemas.microsoft.com/office/word/2015/wordml/symex" xmlns:wpg="http://schemas.microsoft.com/office/word/2010/wordprocessingGroup" xmlns:wpi="http://schemas.microsoft.com/office/word/2010/wordprocessingInk" xmlns:wne="http://schemas.microsoft.com/office/word/2006/wordml" xmlns:wps="http://schemas.microsoft.com/office/word/2010/wordprocessingShape" mc:Ignorable="w14 w15 w16se w16cid wp14">
   <w:abstractNum w:abstractNumId="0" w15:restartNumberingAfterBreak="0">
     <w:nsid w:val="23CA4058"/>
     <w:multiLevelType w:val="hybridMultilevel"/>
@@ -2540,23 +2630,23 @@
       </w:pPr>
     </w:lvl>
   </w:abstractNum>
-  <w:num w:numId="1" w16cid:durableId="939289990">
+  <w:num w:numId="1">
     <w:abstractNumId w:val="2"/>
   </w:num>
-  <w:num w:numId="2" w16cid:durableId="1389911635">
+  <w:num w:numId="2">
     <w:abstractNumId w:val="3"/>
   </w:num>
-  <w:num w:numId="3" w16cid:durableId="1517185477">
+  <w:num w:numId="3">
     <w:abstractNumId w:val="1"/>
   </w:num>
-  <w:num w:numId="4" w16cid:durableId="449476634">
+  <w:num w:numId="4">
     <w:abstractNumId w:val="0"/>
   </w:num>
 </w:numbering>
 </file>
 
 <file path=word/styles.xml><?xml version="1.0" encoding="utf-8"?>
-<w:styles xmlns:mc="http://schemas.openxmlformats.org/markup-compatibility/2006" xmlns:r="http://schemas.openxmlformats.org/officeDocument/2006/relationships" xmlns:w="http://schemas.openxmlformats.org/wordprocessingml/2006/main" xmlns:w14="http://schemas.microsoft.com/office/word/2010/wordml" xmlns:w15="http://schemas.microsoft.com/office/word/2012/wordml" xmlns:w16cex="http://schemas.microsoft.com/office/word/2018/wordml/cex" xmlns:w16cid="http://schemas.microsoft.com/office/word/2016/wordml/cid" xmlns:w16="http://schemas.microsoft.com/office/word/2018/wordml" xmlns:w16sdtdh="http://schemas.microsoft.com/office/word/2020/wordml/sdtdatahash" xmlns:w16se="http://schemas.microsoft.com/office/word/2015/wordml/symex" mc:Ignorable="w14 w15 w16se w16cid w16 w16cex w16sdtdh">
+<w:styles xmlns:mc="http://schemas.openxmlformats.org/markup-compatibility/2006" xmlns:r="http://schemas.openxmlformats.org/officeDocument/2006/relationships" xmlns:w="http://schemas.openxmlformats.org/wordprocessingml/2006/main" xmlns:w14="http://schemas.microsoft.com/office/word/2010/wordml" xmlns:w15="http://schemas.microsoft.com/office/word/2012/wordml" xmlns:w16cid="http://schemas.microsoft.com/office/word/2016/wordml/cid" xmlns:w16se="http://schemas.microsoft.com/office/word/2015/wordml/symex" mc:Ignorable="w14 w15 w16se w16cid">
   <w:docDefaults>
     <w:rPrDefault>
       <w:rPr>
@@ -2572,7 +2662,7 @@
       </w:pPr>
     </w:pPrDefault>
   </w:docDefaults>
-  <w:latentStyles w:defLockedState="0" w:defUIPriority="99" w:defSemiHidden="0" w:defUnhideWhenUsed="0" w:defQFormat="0" w:count="376">
+  <w:latentStyles w:defLockedState="0" w:defUIPriority="99" w:defSemiHidden="0" w:defUnhideWhenUsed="0" w:defQFormat="0" w:count="375">
     <w:lsdException w:name="Normal" w:uiPriority="0" w:qFormat="1"/>
     <w:lsdException w:name="heading 1" w:uiPriority="9" w:qFormat="1"/>
     <w:lsdException w:name="heading 2" w:semiHidden="1" w:uiPriority="9" w:unhideWhenUsed="1" w:qFormat="1"/>
@@ -2948,7 +3038,6 @@
     <w:lsdException w:name="Smart Hyperlink" w:semiHidden="1" w:unhideWhenUsed="1"/>
     <w:lsdException w:name="Hashtag" w:semiHidden="1" w:unhideWhenUsed="1"/>
     <w:lsdException w:name="Unresolved Mention" w:semiHidden="1" w:unhideWhenUsed="1"/>
-    <w:lsdException w:name="Smart Link" w:semiHidden="1" w:unhideWhenUsed="1"/>
   </w:latentStyles>
   <w:style w:type="paragraph" w:default="1" w:styleId="Normal">
     <w:name w:val="Normal"/>
@@ -3025,7 +3114,6 @@
   <w:style w:type="character" w:default="1" w:styleId="Fuentedeprrafopredeter">
     <w:name w:val="Default Paragraph Font"/>
     <w:uiPriority w:val="1"/>
-    <w:semiHidden/>
     <w:unhideWhenUsed/>
   </w:style>
   <w:style w:type="table" w:default="1" w:styleId="Tablanormal">

</xml_diff>